<commit_message>
Added market analysis for Khan Academy platform #7
</commit_message>
<xml_diff>
--- a/TeamRocket_sprint1.docx
+++ b/TeamRocket_sprint1.docx
@@ -285,16 +285,6 @@
         </w:rPr>
         <w:t>…</w:t>
       </w:r>
-    </w:p>
-    <w:p>
-      <w:pPr>
-        <w:spacing w:after="0" w:line="240" w:lineRule="auto"/>
-        <w:rPr>
-          <w:rFonts w:ascii="Times New Roman" w:eastAsia="Times New Roman" w:hAnsi="Times New Roman" w:cs="Times New Roman"/>
-          <w:sz w:val="24"/>
-          <w:szCs w:val="24"/>
-        </w:rPr>
-      </w:pPr>
     </w:p>
     <w:p>
       <w:pPr>
@@ -461,9 +451,869 @@
         </w:rPr>
         <w:t>)</w:t>
       </w:r>
+      <w:r>
+        <w:t xml:space="preserve"> </w:t>
+      </w:r>
     </w:p>
     <w:p>
       <w:pPr>
+        <w:numPr>
+          <w:ilvl w:val="0"/>
+          <w:numId w:val="17"/>
+        </w:numPr>
+        <w:spacing w:before="240" w:after="0" w:line="240" w:lineRule="auto"/>
+        <w:textAlignment w:val="baseline"/>
+        <w:rPr>
+          <w:rFonts w:ascii="Times New Roman" w:eastAsia="Times New Roman" w:hAnsi="Times New Roman" w:cs="Times New Roman"/>
+          <w:color w:val="000000"/>
+          <w:sz w:val="24"/>
+          <w:szCs w:val="24"/>
+        </w:rPr>
+      </w:pPr>
+      <w:r>
+        <w:rPr>
+          <w:rFonts w:ascii="Times New Roman" w:eastAsia="Times New Roman" w:hAnsi="Times New Roman" w:cs="Times New Roman"/>
+          <w:color w:val="000000"/>
+          <w:sz w:val="24"/>
+          <w:szCs w:val="24"/>
+        </w:rPr>
+        <w:t>Offered Features</w:t>
+      </w:r>
+    </w:p>
+    <w:p>
+      <w:pPr>
+        <w:numPr>
+          <w:ilvl w:val="1"/>
+          <w:numId w:val="17"/>
+        </w:numPr>
+        <w:spacing w:after="0" w:line="240" w:lineRule="auto"/>
+        <w:textAlignment w:val="baseline"/>
+        <w:rPr>
+          <w:rFonts w:ascii="Times New Roman" w:eastAsia="Times New Roman" w:hAnsi="Times New Roman" w:cs="Times New Roman"/>
+          <w:color w:val="000000"/>
+          <w:sz w:val="24"/>
+          <w:szCs w:val="24"/>
+        </w:rPr>
+      </w:pPr>
+      <w:r>
+        <w:rPr>
+          <w:rFonts w:ascii="Times New Roman" w:eastAsia="Times New Roman" w:hAnsi="Times New Roman" w:cs="Times New Roman"/>
+          <w:color w:val="000000"/>
+          <w:sz w:val="24"/>
+          <w:szCs w:val="24"/>
+          <w:u w:val="single"/>
+        </w:rPr>
+        <w:t>Prerecorded video classes:</w:t>
+      </w:r>
+    </w:p>
+    <w:p>
+      <w:pPr>
+        <w:spacing w:after="200" w:line="240" w:lineRule="auto"/>
+        <w:ind w:left="1440"/>
+        <w:rPr>
+          <w:rFonts w:ascii="Times New Roman" w:eastAsia="Times New Roman" w:hAnsi="Times New Roman" w:cs="Times New Roman"/>
+          <w:sz w:val="24"/>
+          <w:szCs w:val="24"/>
+        </w:rPr>
+      </w:pPr>
+      <w:r>
+        <w:rPr>
+          <w:rFonts w:ascii="Times New Roman" w:eastAsia="Times New Roman" w:hAnsi="Times New Roman" w:cs="Times New Roman"/>
+          <w:color w:val="000000"/>
+        </w:rPr>
+        <w:t>Academic material is available as a combination of prerecorded video classes and readings which together cover the chosen subject. It is convenient because the student can rewatch and reread these materials as much as he wants to better understand.</w:t>
+      </w:r>
+    </w:p>
+    <w:p>
+      <w:pPr>
+        <w:numPr>
+          <w:ilvl w:val="0"/>
+          <w:numId w:val="18"/>
+        </w:numPr>
+        <w:spacing w:after="0" w:line="240" w:lineRule="auto"/>
+        <w:ind w:left="1440"/>
+        <w:textAlignment w:val="baseline"/>
+        <w:rPr>
+          <w:rFonts w:ascii="Times New Roman" w:eastAsia="Times New Roman" w:hAnsi="Times New Roman" w:cs="Times New Roman"/>
+          <w:color w:val="000000"/>
+          <w:sz w:val="24"/>
+          <w:szCs w:val="24"/>
+        </w:rPr>
+      </w:pPr>
+      <w:r>
+        <w:rPr>
+          <w:rFonts w:ascii="Times New Roman" w:eastAsia="Times New Roman" w:hAnsi="Times New Roman" w:cs="Times New Roman"/>
+          <w:color w:val="000000"/>
+          <w:sz w:val="24"/>
+          <w:szCs w:val="24"/>
+          <w:u w:val="single"/>
+        </w:rPr>
+        <w:t>Exercises with solutions:</w:t>
+      </w:r>
+    </w:p>
+    <w:p>
+      <w:pPr>
+        <w:spacing w:after="200" w:line="240" w:lineRule="auto"/>
+        <w:ind w:left="1440"/>
+        <w:rPr>
+          <w:rFonts w:ascii="Times New Roman" w:eastAsia="Times New Roman" w:hAnsi="Times New Roman" w:cs="Times New Roman"/>
+          <w:sz w:val="24"/>
+          <w:szCs w:val="24"/>
+        </w:rPr>
+      </w:pPr>
+      <w:r>
+        <w:rPr>
+          <w:rFonts w:ascii="Times New Roman" w:eastAsia="Times New Roman" w:hAnsi="Times New Roman" w:cs="Times New Roman"/>
+          <w:color w:val="000000"/>
+        </w:rPr>
+        <w:t>After watching or reading through some lectures, the student has the possibility to do some exercises about the covered subjects. This gives him some feedback on how well he understood the material.</w:t>
+      </w:r>
+    </w:p>
+    <w:p>
+      <w:pPr>
+        <w:numPr>
+          <w:ilvl w:val="0"/>
+          <w:numId w:val="19"/>
+        </w:numPr>
+        <w:spacing w:after="0" w:line="240" w:lineRule="auto"/>
+        <w:ind w:left="1440"/>
+        <w:textAlignment w:val="baseline"/>
+        <w:rPr>
+          <w:rFonts w:ascii="Times New Roman" w:eastAsia="Times New Roman" w:hAnsi="Times New Roman" w:cs="Times New Roman"/>
+          <w:color w:val="000000"/>
+          <w:sz w:val="24"/>
+          <w:szCs w:val="24"/>
+        </w:rPr>
+      </w:pPr>
+      <w:r>
+        <w:rPr>
+          <w:rFonts w:ascii="Times New Roman" w:eastAsia="Times New Roman" w:hAnsi="Times New Roman" w:cs="Times New Roman"/>
+          <w:color w:val="000000"/>
+          <w:sz w:val="24"/>
+          <w:szCs w:val="24"/>
+          <w:u w:val="single"/>
+        </w:rPr>
+        <w:t>Material categorized by subject and grade:</w:t>
+      </w:r>
+    </w:p>
+    <w:p>
+      <w:pPr>
+        <w:spacing w:after="200" w:line="240" w:lineRule="auto"/>
+        <w:ind w:left="1440"/>
+        <w:rPr>
+          <w:rFonts w:ascii="Times New Roman" w:eastAsia="Times New Roman" w:hAnsi="Times New Roman" w:cs="Times New Roman"/>
+          <w:sz w:val="24"/>
+          <w:szCs w:val="24"/>
+        </w:rPr>
+      </w:pPr>
+      <w:r>
+        <w:rPr>
+          <w:rFonts w:ascii="Times New Roman" w:eastAsia="Times New Roman" w:hAnsi="Times New Roman" w:cs="Times New Roman"/>
+          <w:color w:val="000000"/>
+        </w:rPr>
+        <w:t>The academic material that is accessible on this platform is categorized by subject and grade. This simplifies the task for whoever is looking to learn something specific.</w:t>
+      </w:r>
+    </w:p>
+    <w:p>
+      <w:pPr>
+        <w:numPr>
+          <w:ilvl w:val="0"/>
+          <w:numId w:val="20"/>
+        </w:numPr>
+        <w:spacing w:after="0" w:line="240" w:lineRule="auto"/>
+        <w:ind w:left="1440"/>
+        <w:textAlignment w:val="baseline"/>
+        <w:rPr>
+          <w:rFonts w:ascii="Times New Roman" w:eastAsia="Times New Roman" w:hAnsi="Times New Roman" w:cs="Times New Roman"/>
+          <w:color w:val="000000"/>
+          <w:sz w:val="24"/>
+          <w:szCs w:val="24"/>
+        </w:rPr>
+      </w:pPr>
+      <w:r>
+        <w:rPr>
+          <w:rFonts w:ascii="Times New Roman" w:eastAsia="Times New Roman" w:hAnsi="Times New Roman" w:cs="Times New Roman"/>
+          <w:color w:val="000000"/>
+          <w:sz w:val="24"/>
+          <w:szCs w:val="24"/>
+          <w:u w:val="single"/>
+        </w:rPr>
+        <w:t>Search bar for material:</w:t>
+      </w:r>
+    </w:p>
+    <w:p>
+      <w:pPr>
+        <w:spacing w:after="200" w:line="240" w:lineRule="auto"/>
+        <w:ind w:left="1440"/>
+        <w:rPr>
+          <w:rFonts w:ascii="Times New Roman" w:eastAsia="Times New Roman" w:hAnsi="Times New Roman" w:cs="Times New Roman"/>
+          <w:sz w:val="24"/>
+          <w:szCs w:val="24"/>
+        </w:rPr>
+      </w:pPr>
+      <w:r>
+        <w:rPr>
+          <w:rFonts w:ascii="Times New Roman" w:eastAsia="Times New Roman" w:hAnsi="Times New Roman" w:cs="Times New Roman"/>
+          <w:color w:val="000000"/>
+        </w:rPr>
+        <w:t>In addition to the category menu, the website offers its users a search bar to help them find what they are looking for. Users can enter keywords and phrases there, and Khan Academy will output the material relevant to the search.</w:t>
+      </w:r>
+    </w:p>
+    <w:p>
+      <w:pPr>
+        <w:numPr>
+          <w:ilvl w:val="0"/>
+          <w:numId w:val="21"/>
+        </w:numPr>
+        <w:spacing w:after="0" w:line="240" w:lineRule="auto"/>
+        <w:ind w:left="1440"/>
+        <w:textAlignment w:val="baseline"/>
+        <w:rPr>
+          <w:rFonts w:ascii="Times New Roman" w:eastAsia="Times New Roman" w:hAnsi="Times New Roman" w:cs="Times New Roman"/>
+          <w:color w:val="000000"/>
+          <w:sz w:val="24"/>
+          <w:szCs w:val="24"/>
+        </w:rPr>
+      </w:pPr>
+      <w:r>
+        <w:rPr>
+          <w:rFonts w:ascii="Times New Roman" w:eastAsia="Times New Roman" w:hAnsi="Times New Roman" w:cs="Times New Roman"/>
+          <w:color w:val="000000"/>
+          <w:sz w:val="24"/>
+          <w:szCs w:val="24"/>
+          <w:u w:val="single"/>
+        </w:rPr>
+        <w:t>Authentication:</w:t>
+      </w:r>
+    </w:p>
+    <w:p>
+      <w:pPr>
+        <w:spacing w:after="200" w:line="240" w:lineRule="auto"/>
+        <w:ind w:left="1440"/>
+        <w:rPr>
+          <w:rFonts w:ascii="Times New Roman" w:eastAsia="Times New Roman" w:hAnsi="Times New Roman" w:cs="Times New Roman"/>
+          <w:sz w:val="24"/>
+          <w:szCs w:val="24"/>
+        </w:rPr>
+      </w:pPr>
+      <w:r>
+        <w:rPr>
+          <w:rFonts w:ascii="Times New Roman" w:eastAsia="Times New Roman" w:hAnsi="Times New Roman" w:cs="Times New Roman"/>
+          <w:color w:val="000000"/>
+        </w:rPr>
+        <w:t>This platform supports registering for three different types of accounts (student, parent, teacher). Different functionalities are available to the different types of users. This authentication process allows keeping track of what the user does on the website.</w:t>
+      </w:r>
+    </w:p>
+    <w:p>
+      <w:pPr>
+        <w:numPr>
+          <w:ilvl w:val="0"/>
+          <w:numId w:val="22"/>
+        </w:numPr>
+        <w:spacing w:after="0" w:line="240" w:lineRule="auto"/>
+        <w:ind w:left="1440"/>
+        <w:textAlignment w:val="baseline"/>
+        <w:rPr>
+          <w:rFonts w:ascii="Times New Roman" w:eastAsia="Times New Roman" w:hAnsi="Times New Roman" w:cs="Times New Roman"/>
+          <w:color w:val="000000"/>
+          <w:sz w:val="24"/>
+          <w:szCs w:val="24"/>
+        </w:rPr>
+      </w:pPr>
+      <w:r>
+        <w:rPr>
+          <w:rFonts w:ascii="Times New Roman" w:eastAsia="Times New Roman" w:hAnsi="Times New Roman" w:cs="Times New Roman"/>
+          <w:color w:val="000000"/>
+          <w:sz w:val="24"/>
+          <w:szCs w:val="24"/>
+          <w:u w:val="single"/>
+        </w:rPr>
+        <w:lastRenderedPageBreak/>
+        <w:t>Parent control:</w:t>
+      </w:r>
+    </w:p>
+    <w:p>
+      <w:pPr>
+        <w:spacing w:after="200" w:line="240" w:lineRule="auto"/>
+        <w:ind w:left="1440"/>
+        <w:rPr>
+          <w:rFonts w:ascii="Times New Roman" w:eastAsia="Times New Roman" w:hAnsi="Times New Roman" w:cs="Times New Roman"/>
+          <w:sz w:val="24"/>
+          <w:szCs w:val="24"/>
+        </w:rPr>
+      </w:pPr>
+      <w:r>
+        <w:rPr>
+          <w:rFonts w:ascii="Times New Roman" w:eastAsia="Times New Roman" w:hAnsi="Times New Roman" w:cs="Times New Roman"/>
+          <w:color w:val="000000"/>
+        </w:rPr>
+        <w:t>For a student account of somebody under the age of 12, there has to be a parent’s account associated. First, if there is no parent’s account that approves this student’s account within a week, the student’s account is automatically deleted. This feature also allows the parent’s account to be their child’s administrator (features like limiting some content, verifying the progress…).</w:t>
+      </w:r>
+    </w:p>
+    <w:p>
+      <w:pPr>
+        <w:numPr>
+          <w:ilvl w:val="0"/>
+          <w:numId w:val="23"/>
+        </w:numPr>
+        <w:spacing w:after="0" w:line="240" w:lineRule="auto"/>
+        <w:ind w:left="1440"/>
+        <w:textAlignment w:val="baseline"/>
+        <w:rPr>
+          <w:rFonts w:ascii="Times New Roman" w:eastAsia="Times New Roman" w:hAnsi="Times New Roman" w:cs="Times New Roman"/>
+          <w:color w:val="000000"/>
+          <w:sz w:val="24"/>
+          <w:szCs w:val="24"/>
+        </w:rPr>
+      </w:pPr>
+      <w:r>
+        <w:rPr>
+          <w:rFonts w:ascii="Times New Roman" w:eastAsia="Times New Roman" w:hAnsi="Times New Roman" w:cs="Times New Roman"/>
+          <w:color w:val="000000"/>
+          <w:sz w:val="24"/>
+          <w:szCs w:val="24"/>
+          <w:u w:val="single"/>
+        </w:rPr>
+        <w:t>Class creation:</w:t>
+      </w:r>
+    </w:p>
+    <w:p>
+      <w:pPr>
+        <w:spacing w:after="200" w:line="240" w:lineRule="auto"/>
+        <w:ind w:left="1440"/>
+        <w:rPr>
+          <w:rFonts w:ascii="Times New Roman" w:eastAsia="Times New Roman" w:hAnsi="Times New Roman" w:cs="Times New Roman"/>
+          <w:sz w:val="24"/>
+          <w:szCs w:val="24"/>
+        </w:rPr>
+      </w:pPr>
+      <w:r>
+        <w:rPr>
+          <w:rFonts w:ascii="Times New Roman" w:eastAsia="Times New Roman" w:hAnsi="Times New Roman" w:cs="Times New Roman"/>
+          <w:color w:val="000000"/>
+        </w:rPr>
+        <w:t>A teacher’s account has the ability to create classrooms and add students (student accounts) in their classroom. After that, teachers can assign watching/reading specific content and doing exercises to their students with a deadline. Teachers also have access to their student’s activity on the platform (everybody’s grades, missed homework).</w:t>
+      </w:r>
+    </w:p>
+    <w:p>
+      <w:pPr>
+        <w:numPr>
+          <w:ilvl w:val="0"/>
+          <w:numId w:val="24"/>
+        </w:numPr>
+        <w:spacing w:after="0" w:line="240" w:lineRule="auto"/>
+        <w:ind w:left="1440"/>
+        <w:textAlignment w:val="baseline"/>
+        <w:rPr>
+          <w:rFonts w:ascii="Times New Roman" w:eastAsia="Times New Roman" w:hAnsi="Times New Roman" w:cs="Times New Roman"/>
+          <w:color w:val="000000"/>
+          <w:sz w:val="24"/>
+          <w:szCs w:val="24"/>
+        </w:rPr>
+      </w:pPr>
+      <w:r>
+        <w:rPr>
+          <w:rFonts w:ascii="Times New Roman" w:eastAsia="Times New Roman" w:hAnsi="Times New Roman" w:cs="Times New Roman"/>
+          <w:color w:val="000000"/>
+          <w:sz w:val="24"/>
+          <w:szCs w:val="24"/>
+          <w:u w:val="single"/>
+        </w:rPr>
+        <w:t>Badges (milestones):</w:t>
+      </w:r>
+    </w:p>
+    <w:p>
+      <w:pPr>
+        <w:spacing w:after="240" w:line="240" w:lineRule="auto"/>
+        <w:ind w:left="1440"/>
+        <w:rPr>
+          <w:rFonts w:ascii="Times New Roman" w:eastAsia="Times New Roman" w:hAnsi="Times New Roman" w:cs="Times New Roman"/>
+          <w:sz w:val="24"/>
+          <w:szCs w:val="24"/>
+        </w:rPr>
+      </w:pPr>
+      <w:r>
+        <w:rPr>
+          <w:rFonts w:ascii="Times New Roman" w:eastAsia="Times New Roman" w:hAnsi="Times New Roman" w:cs="Times New Roman"/>
+          <w:color w:val="000000"/>
+        </w:rPr>
+        <w:t>By listening/reading through the material and by completing the exercises, students can earn badges. This marks the milestones that they achieve and shows them their progress.</w:t>
+      </w:r>
+    </w:p>
+    <w:p>
+      <w:pPr>
+        <w:numPr>
+          <w:ilvl w:val="0"/>
+          <w:numId w:val="25"/>
+        </w:numPr>
+        <w:spacing w:before="240" w:after="0" w:line="240" w:lineRule="auto"/>
+        <w:textAlignment w:val="baseline"/>
+        <w:rPr>
+          <w:rFonts w:ascii="Times New Roman" w:eastAsia="Times New Roman" w:hAnsi="Times New Roman" w:cs="Times New Roman"/>
+          <w:color w:val="000000"/>
+          <w:sz w:val="24"/>
+          <w:szCs w:val="24"/>
+        </w:rPr>
+      </w:pPr>
+      <w:r>
+        <w:rPr>
+          <w:rFonts w:ascii="Times New Roman" w:eastAsia="Times New Roman" w:hAnsi="Times New Roman" w:cs="Times New Roman"/>
+          <w:color w:val="000000"/>
+          <w:sz w:val="24"/>
+          <w:szCs w:val="24"/>
+        </w:rPr>
+        <w:t>Pros</w:t>
+      </w:r>
+    </w:p>
+    <w:p>
+      <w:pPr>
+        <w:numPr>
+          <w:ilvl w:val="1"/>
+          <w:numId w:val="25"/>
+        </w:numPr>
+        <w:spacing w:before="240" w:after="0" w:line="240" w:lineRule="auto"/>
+        <w:textAlignment w:val="baseline"/>
+        <w:rPr>
+          <w:rFonts w:ascii="Times New Roman" w:eastAsia="Times New Roman" w:hAnsi="Times New Roman" w:cs="Times New Roman"/>
+          <w:color w:val="000000"/>
+          <w:sz w:val="24"/>
+          <w:szCs w:val="24"/>
+        </w:rPr>
+      </w:pPr>
+      <w:r>
+        <w:rPr>
+          <w:rFonts w:ascii="Times New Roman" w:eastAsia="Times New Roman" w:hAnsi="Times New Roman" w:cs="Times New Roman"/>
+          <w:color w:val="000000"/>
+          <w:sz w:val="24"/>
+          <w:szCs w:val="24"/>
+        </w:rPr>
+        <w:t>Clear minimalist (professional) layout:</w:t>
+      </w:r>
+    </w:p>
+    <w:p>
+      <w:pPr>
+        <w:spacing w:after="0" w:line="240" w:lineRule="auto"/>
+        <w:ind w:left="1440"/>
+        <w:rPr>
+          <w:rFonts w:ascii="Times New Roman" w:eastAsia="Times New Roman" w:hAnsi="Times New Roman" w:cs="Times New Roman"/>
+          <w:sz w:val="24"/>
+          <w:szCs w:val="24"/>
+        </w:rPr>
+      </w:pPr>
+      <w:r>
+        <w:rPr>
+          <w:rFonts w:ascii="Times New Roman" w:eastAsia="Times New Roman" w:hAnsi="Times New Roman" w:cs="Times New Roman"/>
+          <w:color w:val="000000"/>
+        </w:rPr>
+        <w:t xml:space="preserve">The general layout of the website is </w:t>
+      </w:r>
+      <w:r>
+        <w:rPr>
+          <w:rFonts w:ascii="Times New Roman" w:eastAsia="Times New Roman" w:hAnsi="Times New Roman" w:cs="Times New Roman"/>
+          <w:color w:val="000000"/>
+        </w:rPr>
+        <w:t>clean,</w:t>
+      </w:r>
+      <w:r>
+        <w:rPr>
+          <w:rFonts w:ascii="Times New Roman" w:eastAsia="Times New Roman" w:hAnsi="Times New Roman" w:cs="Times New Roman"/>
+          <w:color w:val="000000"/>
+        </w:rPr>
+        <w:t xml:space="preserve"> and a neutral color palette was chosen (blue and white). It is also easy to find the different tools offered on the website. The aesthetic of the website is professional which is a good thing because the users are still there to learn.</w:t>
+      </w:r>
+    </w:p>
+    <w:p>
+      <w:pPr>
+        <w:numPr>
+          <w:ilvl w:val="0"/>
+          <w:numId w:val="26"/>
+        </w:numPr>
+        <w:spacing w:before="240" w:after="0" w:line="240" w:lineRule="auto"/>
+        <w:ind w:left="1440"/>
+        <w:textAlignment w:val="baseline"/>
+        <w:rPr>
+          <w:rFonts w:ascii="Times New Roman" w:eastAsia="Times New Roman" w:hAnsi="Times New Roman" w:cs="Times New Roman"/>
+          <w:color w:val="000000"/>
+          <w:sz w:val="24"/>
+          <w:szCs w:val="24"/>
+        </w:rPr>
+      </w:pPr>
+      <w:r>
+        <w:rPr>
+          <w:rFonts w:ascii="Times New Roman" w:eastAsia="Times New Roman" w:hAnsi="Times New Roman" w:cs="Times New Roman"/>
+          <w:color w:val="000000"/>
+          <w:sz w:val="24"/>
+          <w:szCs w:val="24"/>
+        </w:rPr>
+        <w:t>Combination of content presentation and practice exercises</w:t>
+      </w:r>
+    </w:p>
+    <w:p>
+      <w:pPr>
+        <w:spacing w:after="0" w:line="240" w:lineRule="auto"/>
+        <w:ind w:left="1440"/>
+        <w:rPr>
+          <w:rFonts w:ascii="Times New Roman" w:eastAsia="Times New Roman" w:hAnsi="Times New Roman" w:cs="Times New Roman"/>
+          <w:sz w:val="24"/>
+          <w:szCs w:val="24"/>
+        </w:rPr>
+      </w:pPr>
+      <w:r>
+        <w:rPr>
+          <w:rFonts w:ascii="Times New Roman" w:eastAsia="Times New Roman" w:hAnsi="Times New Roman" w:cs="Times New Roman"/>
+          <w:color w:val="000000"/>
+        </w:rPr>
+        <w:t xml:space="preserve">It is a good thing that the students can not only learn some </w:t>
+      </w:r>
+      <w:proofErr w:type="gramStart"/>
+      <w:r>
+        <w:rPr>
+          <w:rFonts w:ascii="Times New Roman" w:eastAsia="Times New Roman" w:hAnsi="Times New Roman" w:cs="Times New Roman"/>
+          <w:color w:val="000000"/>
+        </w:rPr>
+        <w:t>material, but</w:t>
+      </w:r>
+      <w:proofErr w:type="gramEnd"/>
+      <w:r>
+        <w:rPr>
+          <w:rFonts w:ascii="Times New Roman" w:eastAsia="Times New Roman" w:hAnsi="Times New Roman" w:cs="Times New Roman"/>
+          <w:color w:val="000000"/>
+        </w:rPr>
+        <w:t xml:space="preserve"> can also practice their newly acquired knowledge. This is extremely useful to the learning process and makes it more interesting to the user. The student will be less likely to fall asleep if he has some exercises to do than if he only had to read and listen through the big chunks of information.</w:t>
+      </w:r>
+    </w:p>
+    <w:p>
+      <w:pPr>
+        <w:numPr>
+          <w:ilvl w:val="0"/>
+          <w:numId w:val="27"/>
+        </w:numPr>
+        <w:spacing w:before="240" w:after="0" w:line="240" w:lineRule="auto"/>
+        <w:ind w:left="1440"/>
+        <w:textAlignment w:val="baseline"/>
+        <w:rPr>
+          <w:rFonts w:ascii="Times New Roman" w:eastAsia="Times New Roman" w:hAnsi="Times New Roman" w:cs="Times New Roman"/>
+          <w:color w:val="000000"/>
+          <w:sz w:val="24"/>
+          <w:szCs w:val="24"/>
+        </w:rPr>
+      </w:pPr>
+      <w:r>
+        <w:rPr>
+          <w:rFonts w:ascii="Times New Roman" w:eastAsia="Times New Roman" w:hAnsi="Times New Roman" w:cs="Times New Roman"/>
+          <w:color w:val="000000"/>
+          <w:sz w:val="24"/>
+          <w:szCs w:val="24"/>
+        </w:rPr>
+        <w:t>Gamification of the learning process</w:t>
+      </w:r>
+    </w:p>
+    <w:p>
+      <w:pPr>
+        <w:spacing w:after="200" w:line="240" w:lineRule="auto"/>
+        <w:ind w:left="1440"/>
+        <w:rPr>
+          <w:rFonts w:ascii="Times New Roman" w:eastAsia="Times New Roman" w:hAnsi="Times New Roman" w:cs="Times New Roman"/>
+          <w:sz w:val="24"/>
+          <w:szCs w:val="24"/>
+        </w:rPr>
+      </w:pPr>
+      <w:r>
+        <w:rPr>
+          <w:rFonts w:ascii="Times New Roman" w:eastAsia="Times New Roman" w:hAnsi="Times New Roman" w:cs="Times New Roman"/>
+          <w:color w:val="000000"/>
+        </w:rPr>
+        <w:t>While doing exercises, students have visual and auditory  feedback on whether their answers are right or wrong. They also earn badges the more they go through the different lessons. This is a great thing for an e-learning platform as it motivates students to learn.</w:t>
+      </w:r>
+    </w:p>
+    <w:p>
+      <w:pPr>
+        <w:numPr>
+          <w:ilvl w:val="0"/>
+          <w:numId w:val="28"/>
+        </w:numPr>
+        <w:spacing w:before="240" w:after="0" w:line="240" w:lineRule="auto"/>
+        <w:textAlignment w:val="baseline"/>
+        <w:rPr>
+          <w:rFonts w:ascii="Times New Roman" w:eastAsia="Times New Roman" w:hAnsi="Times New Roman" w:cs="Times New Roman"/>
+          <w:color w:val="000000"/>
+          <w:sz w:val="24"/>
+          <w:szCs w:val="24"/>
+        </w:rPr>
+      </w:pPr>
+      <w:r>
+        <w:rPr>
+          <w:rFonts w:ascii="Times New Roman" w:eastAsia="Times New Roman" w:hAnsi="Times New Roman" w:cs="Times New Roman"/>
+          <w:color w:val="000000"/>
+          <w:sz w:val="24"/>
+          <w:szCs w:val="24"/>
+        </w:rPr>
+        <w:t>Cons</w:t>
+      </w:r>
+    </w:p>
+    <w:p>
+      <w:pPr>
+        <w:numPr>
+          <w:ilvl w:val="1"/>
+          <w:numId w:val="28"/>
+        </w:numPr>
+        <w:spacing w:before="240" w:after="0" w:line="240" w:lineRule="auto"/>
+        <w:textAlignment w:val="baseline"/>
+        <w:rPr>
+          <w:rFonts w:ascii="Times New Roman" w:eastAsia="Times New Roman" w:hAnsi="Times New Roman" w:cs="Times New Roman"/>
+          <w:color w:val="000000"/>
+          <w:sz w:val="24"/>
+          <w:szCs w:val="24"/>
+        </w:rPr>
+      </w:pPr>
+      <w:r>
+        <w:rPr>
+          <w:rFonts w:ascii="Times New Roman" w:eastAsia="Times New Roman" w:hAnsi="Times New Roman" w:cs="Times New Roman"/>
+          <w:color w:val="000000"/>
+          <w:sz w:val="24"/>
+          <w:szCs w:val="24"/>
+        </w:rPr>
+        <w:t>Overwhelming content menu:</w:t>
+      </w:r>
+    </w:p>
+    <w:p>
+      <w:pPr>
+        <w:spacing w:after="240" w:line="240" w:lineRule="auto"/>
+        <w:ind w:left="1440"/>
+        <w:rPr>
+          <w:rFonts w:ascii="Times New Roman" w:eastAsia="Times New Roman" w:hAnsi="Times New Roman" w:cs="Times New Roman"/>
+          <w:sz w:val="24"/>
+          <w:szCs w:val="24"/>
+        </w:rPr>
+      </w:pPr>
+      <w:r>
+        <w:rPr>
+          <w:rFonts w:ascii="Times New Roman" w:eastAsia="Times New Roman" w:hAnsi="Times New Roman" w:cs="Times New Roman"/>
+          <w:color w:val="000000"/>
+        </w:rPr>
+        <w:t>Even if the academic content is categorized by subject and grade on the website, the menu showing these categories is difficult to look at. As shown in Figure 1, the menu looks overwhelming. An improvement would be to show only parts of this menu in which users are interested in. This could be achieved by hovering effects or more general category selection.</w:t>
+      </w:r>
+    </w:p>
+    <w:p>
+      <w:pPr>
+        <w:spacing w:before="360" w:after="240" w:line="240" w:lineRule="auto"/>
+        <w:rPr>
+          <w:rFonts w:ascii="Times New Roman" w:eastAsia="Times New Roman" w:hAnsi="Times New Roman" w:cs="Times New Roman"/>
+          <w:sz w:val="24"/>
+          <w:szCs w:val="24"/>
+        </w:rPr>
+      </w:pPr>
+      <w:r>
+        <w:rPr>
+          <w:rFonts w:ascii="Times New Roman" w:eastAsia="Times New Roman" w:hAnsi="Times New Roman" w:cs="Times New Roman"/>
+          <w:noProof/>
+          <w:sz w:val="24"/>
+          <w:szCs w:val="24"/>
+          <w:bdr w:val="none" w:sz="0" w:space="0" w:color="auto" w:frame="1"/>
+        </w:rPr>
+        <w:lastRenderedPageBreak/>
+        <w:drawing>
+          <wp:anchor distT="0" distB="0" distL="114300" distR="114300" simplePos="0" relativeHeight="251658240" behindDoc="0" locked="0" layoutInCell="1" allowOverlap="1" wp14:anchorId="24B2426E" wp14:editId="7675650B">
+            <wp:simplePos x="0" y="0"/>
+            <wp:positionH relativeFrom="column">
+              <wp:posOffset>0</wp:posOffset>
+            </wp:positionH>
+            <wp:positionV relativeFrom="paragraph">
+              <wp:posOffset>144780</wp:posOffset>
+            </wp:positionV>
+            <wp:extent cx="5585460" cy="2506980"/>
+            <wp:effectExtent l="0" t="0" r="0" b="7620"/>
+            <wp:wrapTopAndBottom/>
+            <wp:docPr id="1" name="Picture 1" descr="Graphical user interface, application, table&#10;&#10;Description automatically generated"/>
+            <wp:cNvGraphicFramePr>
+              <a:graphicFrameLocks xmlns:a="http://schemas.openxmlformats.org/drawingml/2006/main" noChangeAspect="1"/>
+            </wp:cNvGraphicFramePr>
+            <a:graphic xmlns:a="http://schemas.openxmlformats.org/drawingml/2006/main">
+              <a:graphicData uri="http://schemas.openxmlformats.org/drawingml/2006/picture">
+                <pic:pic xmlns:pic="http://schemas.openxmlformats.org/drawingml/2006/picture">
+                  <pic:nvPicPr>
+                    <pic:cNvPr id="1" name="Picture 1" descr="Graphical user interface, application, table&#10;&#10;Description automatically generated"/>
+                    <pic:cNvPicPr>
+                      <a:picLocks noChangeAspect="1" noChangeArrowheads="1"/>
+                    </pic:cNvPicPr>
+                  </pic:nvPicPr>
+                  <pic:blipFill>
+                    <a:blip r:embed="rId7" cstate="print">
+                      <a:extLst>
+                        <a:ext uri="{28A0092B-C50C-407E-A947-70E740481C1C}">
+                          <a14:useLocalDpi xmlns:a14="http://schemas.microsoft.com/office/drawing/2010/main" val="0"/>
+                        </a:ext>
+                      </a:extLst>
+                    </a:blip>
+                    <a:srcRect/>
+                    <a:stretch>
+                      <a:fillRect/>
+                    </a:stretch>
+                  </pic:blipFill>
+                  <pic:spPr bwMode="auto">
+                    <a:xfrm>
+                      <a:off x="0" y="0"/>
+                      <a:ext cx="5585460" cy="2506980"/>
+                    </a:xfrm>
+                    <a:prstGeom prst="rect">
+                      <a:avLst/>
+                    </a:prstGeom>
+                    <a:noFill/>
+                    <a:ln>
+                      <a:noFill/>
+                    </a:ln>
+                  </pic:spPr>
+                </pic:pic>
+              </a:graphicData>
+            </a:graphic>
+            <wp14:sizeRelH relativeFrom="margin">
+              <wp14:pctWidth>0</wp14:pctWidth>
+            </wp14:sizeRelH>
+            <wp14:sizeRelV relativeFrom="margin">
+              <wp14:pctHeight>0</wp14:pctHeight>
+            </wp14:sizeRelV>
+          </wp:anchor>
+        </w:drawing>
+      </w:r>
+      <w:r>
+        <w:rPr>
+          <w:rFonts w:ascii="Times New Roman" w:eastAsia="Times New Roman" w:hAnsi="Times New Roman" w:cs="Times New Roman"/>
+          <w:b/>
+          <w:bCs/>
+          <w:color w:val="000000"/>
+          <w:sz w:val="24"/>
+          <w:szCs w:val="24"/>
+        </w:rPr>
+        <w:t>Figure 1:</w:t>
+      </w:r>
+      <w:r>
+        <w:rPr>
+          <w:rFonts w:ascii="Times New Roman" w:eastAsia="Times New Roman" w:hAnsi="Times New Roman" w:cs="Times New Roman"/>
+          <w:color w:val="000000"/>
+          <w:sz w:val="24"/>
+          <w:szCs w:val="24"/>
+        </w:rPr>
+        <w:t xml:space="preserve"> Categorized content menu of Khan Academy</w:t>
+      </w:r>
+    </w:p>
+    <w:p>
+      <w:pPr>
+        <w:numPr>
+          <w:ilvl w:val="0"/>
+          <w:numId w:val="29"/>
+        </w:numPr>
+        <w:spacing w:before="240" w:after="0" w:line="240" w:lineRule="auto"/>
+        <w:ind w:left="1440"/>
+        <w:textAlignment w:val="baseline"/>
+        <w:rPr>
+          <w:rFonts w:ascii="Times New Roman" w:eastAsia="Times New Roman" w:hAnsi="Times New Roman" w:cs="Times New Roman"/>
+          <w:color w:val="000000"/>
+          <w:sz w:val="24"/>
+          <w:szCs w:val="24"/>
+        </w:rPr>
+      </w:pPr>
+      <w:r>
+        <w:rPr>
+          <w:rFonts w:ascii="Times New Roman" w:eastAsia="Times New Roman" w:hAnsi="Times New Roman" w:cs="Times New Roman"/>
+          <w:color w:val="000000"/>
+          <w:sz w:val="24"/>
+          <w:szCs w:val="24"/>
+        </w:rPr>
+        <w:t>No live classes:</w:t>
+      </w:r>
+    </w:p>
+    <w:p>
+      <w:pPr>
+        <w:spacing w:after="0" w:line="240" w:lineRule="auto"/>
+        <w:ind w:left="1440"/>
+        <w:rPr>
+          <w:rFonts w:ascii="Times New Roman" w:eastAsia="Times New Roman" w:hAnsi="Times New Roman" w:cs="Times New Roman"/>
+          <w:sz w:val="24"/>
+          <w:szCs w:val="24"/>
+        </w:rPr>
+      </w:pPr>
+      <w:r>
+        <w:rPr>
+          <w:rFonts w:ascii="Times New Roman" w:eastAsia="Times New Roman" w:hAnsi="Times New Roman" w:cs="Times New Roman"/>
+          <w:color w:val="000000"/>
+        </w:rPr>
+        <w:t xml:space="preserve">There is no tool on Khan Academy’s website to conduct or even schedule live classes. This is a feature that is important to a lot of </w:t>
+      </w:r>
+      <w:r>
+        <w:rPr>
+          <w:rFonts w:ascii="Times New Roman" w:eastAsia="Times New Roman" w:hAnsi="Times New Roman" w:cs="Times New Roman"/>
+          <w:color w:val="000000"/>
+        </w:rPr>
+        <w:t>people,</w:t>
+      </w:r>
+      <w:r>
+        <w:rPr>
+          <w:rFonts w:ascii="Times New Roman" w:eastAsia="Times New Roman" w:hAnsi="Times New Roman" w:cs="Times New Roman"/>
+          <w:color w:val="000000"/>
+        </w:rPr>
+        <w:t xml:space="preserve"> and it was demonstrated during th</w:t>
+      </w:r>
+      <w:r>
+        <w:rPr>
+          <w:rFonts w:ascii="Times New Roman" w:eastAsia="Times New Roman" w:hAnsi="Times New Roman" w:cs="Times New Roman"/>
+          <w:color w:val="000000"/>
+        </w:rPr>
+        <w:t>e</w:t>
+      </w:r>
+      <w:r>
+        <w:rPr>
+          <w:rFonts w:ascii="Times New Roman" w:eastAsia="Times New Roman" w:hAnsi="Times New Roman" w:cs="Times New Roman"/>
+          <w:color w:val="000000"/>
+        </w:rPr>
+        <w:t xml:space="preserve"> Covid-19 pandemic. </w:t>
+      </w:r>
+    </w:p>
+    <w:p>
+      <w:pPr>
+        <w:numPr>
+          <w:ilvl w:val="0"/>
+          <w:numId w:val="30"/>
+        </w:numPr>
+        <w:spacing w:before="240" w:after="0" w:line="240" w:lineRule="auto"/>
+        <w:ind w:left="1440"/>
+        <w:textAlignment w:val="baseline"/>
+        <w:rPr>
+          <w:rFonts w:ascii="Times New Roman" w:eastAsia="Times New Roman" w:hAnsi="Times New Roman" w:cs="Times New Roman"/>
+          <w:color w:val="000000"/>
+          <w:sz w:val="24"/>
+          <w:szCs w:val="24"/>
+        </w:rPr>
+      </w:pPr>
+      <w:r>
+        <w:rPr>
+          <w:rFonts w:ascii="Times New Roman" w:eastAsia="Times New Roman" w:hAnsi="Times New Roman" w:cs="Times New Roman"/>
+          <w:color w:val="000000"/>
+          <w:sz w:val="24"/>
+          <w:szCs w:val="24"/>
+        </w:rPr>
+        <w:t>No Q&amp;A of any sort:</w:t>
+      </w:r>
+    </w:p>
+    <w:p>
+      <w:pPr>
+        <w:spacing w:after="0" w:line="240" w:lineRule="auto"/>
+        <w:ind w:left="1440"/>
+        <w:rPr>
+          <w:rFonts w:ascii="Times New Roman" w:eastAsia="Times New Roman" w:hAnsi="Times New Roman" w:cs="Times New Roman"/>
+          <w:sz w:val="24"/>
+          <w:szCs w:val="24"/>
+        </w:rPr>
+      </w:pPr>
+      <w:r>
+        <w:rPr>
+          <w:rFonts w:ascii="Times New Roman" w:eastAsia="Times New Roman" w:hAnsi="Times New Roman" w:cs="Times New Roman"/>
+          <w:color w:val="000000"/>
+        </w:rPr>
+        <w:t>Even though some concepts covered by the academic material found on this platform are complicated, there is no way for the students to ask questions. It is not always clear what a prerecorded video tries to explain and listening to it again and again does not always help. This is why students should have a way to ask questions that they might have, and their teachers or tutors approved by the e-learning platform could answer them.</w:t>
+      </w:r>
+    </w:p>
+    <w:p>
+      <w:pPr>
         <w:spacing w:before="240" w:after="240" w:line="240" w:lineRule="auto"/>
         <w:ind w:hanging="360"/>
         <w:rPr>
@@ -472,7 +1322,18 @@
           <w:szCs w:val="24"/>
         </w:rPr>
       </w:pPr>
-      <w:hyperlink r:id="rId7" w:history="1">
+    </w:p>
+    <w:p>
+      <w:pPr>
+        <w:spacing w:before="240" w:after="240" w:line="240" w:lineRule="auto"/>
+        <w:ind w:hanging="360"/>
+        <w:rPr>
+          <w:rFonts w:ascii="Times New Roman" w:eastAsia="Times New Roman" w:hAnsi="Times New Roman" w:cs="Times New Roman"/>
+          <w:sz w:val="24"/>
+          <w:szCs w:val="24"/>
+        </w:rPr>
+      </w:pPr>
+      <w:hyperlink r:id="rId8" w:history="1">
         <w:r>
           <w:rPr>
             <w:rFonts w:ascii="Times New Roman" w:eastAsia="Times New Roman" w:hAnsi="Times New Roman" w:cs="Times New Roman"/>
@@ -545,7 +1406,7 @@
           <w:szCs w:val="24"/>
         </w:rPr>
       </w:pPr>
-      <w:hyperlink r:id="rId8" w:history="1">
+      <w:hyperlink r:id="rId9" w:history="1">
         <w:r>
           <w:rPr>
             <w:rFonts w:ascii="Times New Roman" w:eastAsia="Times New Roman" w:hAnsi="Times New Roman" w:cs="Times New Roman"/>
@@ -851,6 +1712,7 @@
           <w:sz w:val="24"/>
           <w:szCs w:val="24"/>
         </w:rPr>
+        <w:lastRenderedPageBreak/>
         <w:t xml:space="preserve">o   </w:t>
       </w:r>
       <w:r>
@@ -935,6 +1797,602 @@
 <file path=word/numbering.xml><?xml version="1.0" encoding="utf-8"?>
 <w:numbering xmlns:wpc="http://schemas.microsoft.com/office/word/2010/wordprocessingCanvas" xmlns:cx="http://schemas.microsoft.com/office/drawing/2014/chartex" xmlns:cx1="http://schemas.microsoft.com/office/drawing/2015/9/8/chartex" xmlns:cx2="http://schemas.microsoft.com/office/drawing/2015/10/21/chartex" xmlns:cx3="http://schemas.microsoft.com/office/drawing/2016/5/9/chartex" xmlns:cx4="http://schemas.microsoft.com/office/drawing/2016/5/10/chartex" xmlns:cx5="http://schemas.microsoft.com/office/drawing/2016/5/11/chartex" xmlns:cx6="http://schemas.microsoft.com/office/drawing/2016/5/12/chartex" xmlns:cx7="http://schemas.microsoft.com/office/drawing/2016/5/13/chartex" xmlns:cx8="http://schemas.microsoft.com/office/drawing/2016/5/14/chartex" xmlns:mc="http://schemas.openxmlformats.org/markup-compatibility/2006" xmlns:aink="http://schemas.microsoft.com/office/drawing/2016/ink" xmlns:am3d="http://schemas.microsoft.com/office/drawing/2017/model3d" xmlns:o="urn:schemas-microsoft-com:office:office" xmlns:oel="http://schemas.microsoft.com/office/2019/extlst" xmlns:r="http://schemas.openxmlformats.org/officeDocument/2006/relationships" xmlns:m="http://schemas.openxmlformats.org/officeDocument/2006/math" xmlns:v="urn:schemas-microsoft-com:vml" xmlns:wp14="http://schemas.microsoft.com/office/word/2010/wordprocessingDrawing" xmlns:wp="http://schemas.openxmlformats.org/drawingml/2006/wordprocessingDrawing" xmlns:w10="urn:schemas-microsoft-com:office:word" xmlns:w="http://schemas.openxmlformats.org/wordprocessingml/2006/main" xmlns:w14="http://schemas.microsoft.com/office/word/2010/wordml" xmlns:w15="http://schemas.microsoft.com/office/word/2012/wordml" xmlns:w16cex="http://schemas.microsoft.com/office/word/2018/wordml/cex" xmlns:w16cid="http://schemas.microsoft.com/office/word/2016/wordml/cid" xmlns:w16="http://schemas.microsoft.com/office/word/2018/wordml" xmlns:w16sdtdh="http://schemas.microsoft.com/office/word/2020/wordml/sdtdatahash" xmlns:w16se="http://schemas.microsoft.com/office/word/2015/wordml/symex" xmlns:wpg="http://schemas.microsoft.com/office/word/2010/wordprocessingGroup" xmlns:wpi="http://schemas.microsoft.com/office/word/2010/wordprocessingInk" xmlns:wne="http://schemas.microsoft.com/office/word/2006/wordml" xmlns:wps="http://schemas.microsoft.com/office/word/2010/wordprocessingShape" mc:Ignorable="w14 w15 w16se w16cid w16 w16cex w16sdtdh wp14">
   <w:abstractNum w:abstractNumId="0" w15:restartNumberingAfterBreak="0">
+    <w:nsid w:val="03796248"/>
+    <w:multiLevelType w:val="multilevel"/>
+    <w:tmpl w:val="6FE2A288"/>
+    <w:lvl w:ilvl="0">
+      <w:start w:val="1"/>
+      <w:numFmt w:val="bullet"/>
+      <w:lvlText w:val=""/>
+      <w:lvlJc w:val="left"/>
+      <w:pPr>
+        <w:tabs>
+          <w:tab w:val="num" w:pos="720"/>
+        </w:tabs>
+        <w:ind w:left="720" w:hanging="360"/>
+      </w:pPr>
+      <w:rPr>
+        <w:rFonts w:ascii="Symbol" w:hAnsi="Symbol" w:hint="default"/>
+        <w:sz w:val="20"/>
+      </w:rPr>
+    </w:lvl>
+    <w:lvl w:ilvl="1" w:tentative="1">
+      <w:start w:val="1"/>
+      <w:numFmt w:val="bullet"/>
+      <w:lvlText w:val="o"/>
+      <w:lvlJc w:val="left"/>
+      <w:pPr>
+        <w:tabs>
+          <w:tab w:val="num" w:pos="1440"/>
+        </w:tabs>
+        <w:ind w:left="1440" w:hanging="360"/>
+      </w:pPr>
+      <w:rPr>
+        <w:rFonts w:ascii="Courier New" w:hAnsi="Courier New" w:hint="default"/>
+        <w:sz w:val="20"/>
+      </w:rPr>
+    </w:lvl>
+    <w:lvl w:ilvl="2" w:tentative="1">
+      <w:start w:val="1"/>
+      <w:numFmt w:val="bullet"/>
+      <w:lvlText w:val=""/>
+      <w:lvlJc w:val="left"/>
+      <w:pPr>
+        <w:tabs>
+          <w:tab w:val="num" w:pos="2160"/>
+        </w:tabs>
+        <w:ind w:left="2160" w:hanging="360"/>
+      </w:pPr>
+      <w:rPr>
+        <w:rFonts w:ascii="Wingdings" w:hAnsi="Wingdings" w:hint="default"/>
+        <w:sz w:val="20"/>
+      </w:rPr>
+    </w:lvl>
+    <w:lvl w:ilvl="3" w:tentative="1">
+      <w:start w:val="1"/>
+      <w:numFmt w:val="bullet"/>
+      <w:lvlText w:val=""/>
+      <w:lvlJc w:val="left"/>
+      <w:pPr>
+        <w:tabs>
+          <w:tab w:val="num" w:pos="2880"/>
+        </w:tabs>
+        <w:ind w:left="2880" w:hanging="360"/>
+      </w:pPr>
+      <w:rPr>
+        <w:rFonts w:ascii="Wingdings" w:hAnsi="Wingdings" w:hint="default"/>
+        <w:sz w:val="20"/>
+      </w:rPr>
+    </w:lvl>
+    <w:lvl w:ilvl="4" w:tentative="1">
+      <w:start w:val="1"/>
+      <w:numFmt w:val="bullet"/>
+      <w:lvlText w:val=""/>
+      <w:lvlJc w:val="left"/>
+      <w:pPr>
+        <w:tabs>
+          <w:tab w:val="num" w:pos="3600"/>
+        </w:tabs>
+        <w:ind w:left="3600" w:hanging="360"/>
+      </w:pPr>
+      <w:rPr>
+        <w:rFonts w:ascii="Wingdings" w:hAnsi="Wingdings" w:hint="default"/>
+        <w:sz w:val="20"/>
+      </w:rPr>
+    </w:lvl>
+    <w:lvl w:ilvl="5" w:tentative="1">
+      <w:start w:val="1"/>
+      <w:numFmt w:val="bullet"/>
+      <w:lvlText w:val=""/>
+      <w:lvlJc w:val="left"/>
+      <w:pPr>
+        <w:tabs>
+          <w:tab w:val="num" w:pos="4320"/>
+        </w:tabs>
+        <w:ind w:left="4320" w:hanging="360"/>
+      </w:pPr>
+      <w:rPr>
+        <w:rFonts w:ascii="Wingdings" w:hAnsi="Wingdings" w:hint="default"/>
+        <w:sz w:val="20"/>
+      </w:rPr>
+    </w:lvl>
+    <w:lvl w:ilvl="6" w:tentative="1">
+      <w:start w:val="1"/>
+      <w:numFmt w:val="bullet"/>
+      <w:lvlText w:val=""/>
+      <w:lvlJc w:val="left"/>
+      <w:pPr>
+        <w:tabs>
+          <w:tab w:val="num" w:pos="5040"/>
+        </w:tabs>
+        <w:ind w:left="5040" w:hanging="360"/>
+      </w:pPr>
+      <w:rPr>
+        <w:rFonts w:ascii="Wingdings" w:hAnsi="Wingdings" w:hint="default"/>
+        <w:sz w:val="20"/>
+      </w:rPr>
+    </w:lvl>
+    <w:lvl w:ilvl="7" w:tentative="1">
+      <w:start w:val="1"/>
+      <w:numFmt w:val="bullet"/>
+      <w:lvlText w:val=""/>
+      <w:lvlJc w:val="left"/>
+      <w:pPr>
+        <w:tabs>
+          <w:tab w:val="num" w:pos="5760"/>
+        </w:tabs>
+        <w:ind w:left="5760" w:hanging="360"/>
+      </w:pPr>
+      <w:rPr>
+        <w:rFonts w:ascii="Wingdings" w:hAnsi="Wingdings" w:hint="default"/>
+        <w:sz w:val="20"/>
+      </w:rPr>
+    </w:lvl>
+    <w:lvl w:ilvl="8" w:tentative="1">
+      <w:start w:val="1"/>
+      <w:numFmt w:val="bullet"/>
+      <w:lvlText w:val=""/>
+      <w:lvlJc w:val="left"/>
+      <w:pPr>
+        <w:tabs>
+          <w:tab w:val="num" w:pos="6480"/>
+        </w:tabs>
+        <w:ind w:left="6480" w:hanging="360"/>
+      </w:pPr>
+      <w:rPr>
+        <w:rFonts w:ascii="Wingdings" w:hAnsi="Wingdings" w:hint="default"/>
+        <w:sz w:val="20"/>
+      </w:rPr>
+    </w:lvl>
+  </w:abstractNum>
+  <w:abstractNum w:abstractNumId="1" w15:restartNumberingAfterBreak="0">
+    <w:nsid w:val="07446252"/>
+    <w:multiLevelType w:val="multilevel"/>
+    <w:tmpl w:val="5BD0B964"/>
+    <w:lvl w:ilvl="0">
+      <w:start w:val="1"/>
+      <w:numFmt w:val="bullet"/>
+      <w:lvlText w:val=""/>
+      <w:lvlJc w:val="left"/>
+      <w:pPr>
+        <w:tabs>
+          <w:tab w:val="num" w:pos="720"/>
+        </w:tabs>
+        <w:ind w:left="720" w:hanging="360"/>
+      </w:pPr>
+      <w:rPr>
+        <w:rFonts w:ascii="Symbol" w:hAnsi="Symbol" w:hint="default"/>
+        <w:sz w:val="20"/>
+      </w:rPr>
+    </w:lvl>
+    <w:lvl w:ilvl="1">
+      <w:start w:val="1"/>
+      <w:numFmt w:val="bullet"/>
+      <w:lvlText w:val="o"/>
+      <w:lvlJc w:val="left"/>
+      <w:pPr>
+        <w:tabs>
+          <w:tab w:val="num" w:pos="1440"/>
+        </w:tabs>
+        <w:ind w:left="1440" w:hanging="360"/>
+      </w:pPr>
+      <w:rPr>
+        <w:rFonts w:ascii="Courier New" w:hAnsi="Courier New" w:hint="default"/>
+        <w:sz w:val="20"/>
+      </w:rPr>
+    </w:lvl>
+    <w:lvl w:ilvl="2" w:tentative="1">
+      <w:start w:val="1"/>
+      <w:numFmt w:val="bullet"/>
+      <w:lvlText w:val=""/>
+      <w:lvlJc w:val="left"/>
+      <w:pPr>
+        <w:tabs>
+          <w:tab w:val="num" w:pos="2160"/>
+        </w:tabs>
+        <w:ind w:left="2160" w:hanging="360"/>
+      </w:pPr>
+      <w:rPr>
+        <w:rFonts w:ascii="Wingdings" w:hAnsi="Wingdings" w:hint="default"/>
+        <w:sz w:val="20"/>
+      </w:rPr>
+    </w:lvl>
+    <w:lvl w:ilvl="3" w:tentative="1">
+      <w:start w:val="1"/>
+      <w:numFmt w:val="bullet"/>
+      <w:lvlText w:val=""/>
+      <w:lvlJc w:val="left"/>
+      <w:pPr>
+        <w:tabs>
+          <w:tab w:val="num" w:pos="2880"/>
+        </w:tabs>
+        <w:ind w:left="2880" w:hanging="360"/>
+      </w:pPr>
+      <w:rPr>
+        <w:rFonts w:ascii="Wingdings" w:hAnsi="Wingdings" w:hint="default"/>
+        <w:sz w:val="20"/>
+      </w:rPr>
+    </w:lvl>
+    <w:lvl w:ilvl="4" w:tentative="1">
+      <w:start w:val="1"/>
+      <w:numFmt w:val="bullet"/>
+      <w:lvlText w:val=""/>
+      <w:lvlJc w:val="left"/>
+      <w:pPr>
+        <w:tabs>
+          <w:tab w:val="num" w:pos="3600"/>
+        </w:tabs>
+        <w:ind w:left="3600" w:hanging="360"/>
+      </w:pPr>
+      <w:rPr>
+        <w:rFonts w:ascii="Wingdings" w:hAnsi="Wingdings" w:hint="default"/>
+        <w:sz w:val="20"/>
+      </w:rPr>
+    </w:lvl>
+    <w:lvl w:ilvl="5" w:tentative="1">
+      <w:start w:val="1"/>
+      <w:numFmt w:val="bullet"/>
+      <w:lvlText w:val=""/>
+      <w:lvlJc w:val="left"/>
+      <w:pPr>
+        <w:tabs>
+          <w:tab w:val="num" w:pos="4320"/>
+        </w:tabs>
+        <w:ind w:left="4320" w:hanging="360"/>
+      </w:pPr>
+      <w:rPr>
+        <w:rFonts w:ascii="Wingdings" w:hAnsi="Wingdings" w:hint="default"/>
+        <w:sz w:val="20"/>
+      </w:rPr>
+    </w:lvl>
+    <w:lvl w:ilvl="6" w:tentative="1">
+      <w:start w:val="1"/>
+      <w:numFmt w:val="bullet"/>
+      <w:lvlText w:val=""/>
+      <w:lvlJc w:val="left"/>
+      <w:pPr>
+        <w:tabs>
+          <w:tab w:val="num" w:pos="5040"/>
+        </w:tabs>
+        <w:ind w:left="5040" w:hanging="360"/>
+      </w:pPr>
+      <w:rPr>
+        <w:rFonts w:ascii="Wingdings" w:hAnsi="Wingdings" w:hint="default"/>
+        <w:sz w:val="20"/>
+      </w:rPr>
+    </w:lvl>
+    <w:lvl w:ilvl="7" w:tentative="1">
+      <w:start w:val="1"/>
+      <w:numFmt w:val="bullet"/>
+      <w:lvlText w:val=""/>
+      <w:lvlJc w:val="left"/>
+      <w:pPr>
+        <w:tabs>
+          <w:tab w:val="num" w:pos="5760"/>
+        </w:tabs>
+        <w:ind w:left="5760" w:hanging="360"/>
+      </w:pPr>
+      <w:rPr>
+        <w:rFonts w:ascii="Wingdings" w:hAnsi="Wingdings" w:hint="default"/>
+        <w:sz w:val="20"/>
+      </w:rPr>
+    </w:lvl>
+    <w:lvl w:ilvl="8" w:tentative="1">
+      <w:start w:val="1"/>
+      <w:numFmt w:val="bullet"/>
+      <w:lvlText w:val=""/>
+      <w:lvlJc w:val="left"/>
+      <w:pPr>
+        <w:tabs>
+          <w:tab w:val="num" w:pos="6480"/>
+        </w:tabs>
+        <w:ind w:left="6480" w:hanging="360"/>
+      </w:pPr>
+      <w:rPr>
+        <w:rFonts w:ascii="Wingdings" w:hAnsi="Wingdings" w:hint="default"/>
+        <w:sz w:val="20"/>
+      </w:rPr>
+    </w:lvl>
+  </w:abstractNum>
+  <w:abstractNum w:abstractNumId="2" w15:restartNumberingAfterBreak="0">
+    <w:nsid w:val="0D9253CD"/>
+    <w:multiLevelType w:val="multilevel"/>
+    <w:tmpl w:val="36F8362C"/>
+    <w:lvl w:ilvl="0">
+      <w:start w:val="1"/>
+      <w:numFmt w:val="bullet"/>
+      <w:lvlText w:val=""/>
+      <w:lvlJc w:val="left"/>
+      <w:pPr>
+        <w:tabs>
+          <w:tab w:val="num" w:pos="720"/>
+        </w:tabs>
+        <w:ind w:left="720" w:hanging="360"/>
+      </w:pPr>
+      <w:rPr>
+        <w:rFonts w:ascii="Symbol" w:hAnsi="Symbol" w:hint="default"/>
+        <w:sz w:val="20"/>
+      </w:rPr>
+    </w:lvl>
+    <w:lvl w:ilvl="1" w:tentative="1">
+      <w:start w:val="1"/>
+      <w:numFmt w:val="bullet"/>
+      <w:lvlText w:val="o"/>
+      <w:lvlJc w:val="left"/>
+      <w:pPr>
+        <w:tabs>
+          <w:tab w:val="num" w:pos="1440"/>
+        </w:tabs>
+        <w:ind w:left="1440" w:hanging="360"/>
+      </w:pPr>
+      <w:rPr>
+        <w:rFonts w:ascii="Courier New" w:hAnsi="Courier New" w:hint="default"/>
+        <w:sz w:val="20"/>
+      </w:rPr>
+    </w:lvl>
+    <w:lvl w:ilvl="2" w:tentative="1">
+      <w:start w:val="1"/>
+      <w:numFmt w:val="bullet"/>
+      <w:lvlText w:val=""/>
+      <w:lvlJc w:val="left"/>
+      <w:pPr>
+        <w:tabs>
+          <w:tab w:val="num" w:pos="2160"/>
+        </w:tabs>
+        <w:ind w:left="2160" w:hanging="360"/>
+      </w:pPr>
+      <w:rPr>
+        <w:rFonts w:ascii="Wingdings" w:hAnsi="Wingdings" w:hint="default"/>
+        <w:sz w:val="20"/>
+      </w:rPr>
+    </w:lvl>
+    <w:lvl w:ilvl="3" w:tentative="1">
+      <w:start w:val="1"/>
+      <w:numFmt w:val="bullet"/>
+      <w:lvlText w:val=""/>
+      <w:lvlJc w:val="left"/>
+      <w:pPr>
+        <w:tabs>
+          <w:tab w:val="num" w:pos="2880"/>
+        </w:tabs>
+        <w:ind w:left="2880" w:hanging="360"/>
+      </w:pPr>
+      <w:rPr>
+        <w:rFonts w:ascii="Wingdings" w:hAnsi="Wingdings" w:hint="default"/>
+        <w:sz w:val="20"/>
+      </w:rPr>
+    </w:lvl>
+    <w:lvl w:ilvl="4" w:tentative="1">
+      <w:start w:val="1"/>
+      <w:numFmt w:val="bullet"/>
+      <w:lvlText w:val=""/>
+      <w:lvlJc w:val="left"/>
+      <w:pPr>
+        <w:tabs>
+          <w:tab w:val="num" w:pos="3600"/>
+        </w:tabs>
+        <w:ind w:left="3600" w:hanging="360"/>
+      </w:pPr>
+      <w:rPr>
+        <w:rFonts w:ascii="Wingdings" w:hAnsi="Wingdings" w:hint="default"/>
+        <w:sz w:val="20"/>
+      </w:rPr>
+    </w:lvl>
+    <w:lvl w:ilvl="5" w:tentative="1">
+      <w:start w:val="1"/>
+      <w:numFmt w:val="bullet"/>
+      <w:lvlText w:val=""/>
+      <w:lvlJc w:val="left"/>
+      <w:pPr>
+        <w:tabs>
+          <w:tab w:val="num" w:pos="4320"/>
+        </w:tabs>
+        <w:ind w:left="4320" w:hanging="360"/>
+      </w:pPr>
+      <w:rPr>
+        <w:rFonts w:ascii="Wingdings" w:hAnsi="Wingdings" w:hint="default"/>
+        <w:sz w:val="20"/>
+      </w:rPr>
+    </w:lvl>
+    <w:lvl w:ilvl="6" w:tentative="1">
+      <w:start w:val="1"/>
+      <w:numFmt w:val="bullet"/>
+      <w:lvlText w:val=""/>
+      <w:lvlJc w:val="left"/>
+      <w:pPr>
+        <w:tabs>
+          <w:tab w:val="num" w:pos="5040"/>
+        </w:tabs>
+        <w:ind w:left="5040" w:hanging="360"/>
+      </w:pPr>
+      <w:rPr>
+        <w:rFonts w:ascii="Wingdings" w:hAnsi="Wingdings" w:hint="default"/>
+        <w:sz w:val="20"/>
+      </w:rPr>
+    </w:lvl>
+    <w:lvl w:ilvl="7" w:tentative="1">
+      <w:start w:val="1"/>
+      <w:numFmt w:val="bullet"/>
+      <w:lvlText w:val=""/>
+      <w:lvlJc w:val="left"/>
+      <w:pPr>
+        <w:tabs>
+          <w:tab w:val="num" w:pos="5760"/>
+        </w:tabs>
+        <w:ind w:left="5760" w:hanging="360"/>
+      </w:pPr>
+      <w:rPr>
+        <w:rFonts w:ascii="Wingdings" w:hAnsi="Wingdings" w:hint="default"/>
+        <w:sz w:val="20"/>
+      </w:rPr>
+    </w:lvl>
+    <w:lvl w:ilvl="8" w:tentative="1">
+      <w:start w:val="1"/>
+      <w:numFmt w:val="bullet"/>
+      <w:lvlText w:val=""/>
+      <w:lvlJc w:val="left"/>
+      <w:pPr>
+        <w:tabs>
+          <w:tab w:val="num" w:pos="6480"/>
+        </w:tabs>
+        <w:ind w:left="6480" w:hanging="360"/>
+      </w:pPr>
+      <w:rPr>
+        <w:rFonts w:ascii="Wingdings" w:hAnsi="Wingdings" w:hint="default"/>
+        <w:sz w:val="20"/>
+      </w:rPr>
+    </w:lvl>
+  </w:abstractNum>
+  <w:abstractNum w:abstractNumId="3" w15:restartNumberingAfterBreak="0">
+    <w:nsid w:val="15410176"/>
+    <w:multiLevelType w:val="multilevel"/>
+    <w:tmpl w:val="684A6F96"/>
+    <w:lvl w:ilvl="0">
+      <w:start w:val="1"/>
+      <w:numFmt w:val="bullet"/>
+      <w:lvlText w:val=""/>
+      <w:lvlJc w:val="left"/>
+      <w:pPr>
+        <w:tabs>
+          <w:tab w:val="num" w:pos="720"/>
+        </w:tabs>
+        <w:ind w:left="720" w:hanging="360"/>
+      </w:pPr>
+      <w:rPr>
+        <w:rFonts w:ascii="Symbol" w:hAnsi="Symbol" w:hint="default"/>
+        <w:sz w:val="20"/>
+      </w:rPr>
+    </w:lvl>
+    <w:lvl w:ilvl="1">
+      <w:start w:val="1"/>
+      <w:numFmt w:val="bullet"/>
+      <w:lvlText w:val="o"/>
+      <w:lvlJc w:val="left"/>
+      <w:pPr>
+        <w:tabs>
+          <w:tab w:val="num" w:pos="1440"/>
+        </w:tabs>
+        <w:ind w:left="1440" w:hanging="360"/>
+      </w:pPr>
+      <w:rPr>
+        <w:rFonts w:ascii="Courier New" w:hAnsi="Courier New" w:hint="default"/>
+        <w:sz w:val="20"/>
+      </w:rPr>
+    </w:lvl>
+    <w:lvl w:ilvl="2" w:tentative="1">
+      <w:start w:val="1"/>
+      <w:numFmt w:val="bullet"/>
+      <w:lvlText w:val=""/>
+      <w:lvlJc w:val="left"/>
+      <w:pPr>
+        <w:tabs>
+          <w:tab w:val="num" w:pos="2160"/>
+        </w:tabs>
+        <w:ind w:left="2160" w:hanging="360"/>
+      </w:pPr>
+      <w:rPr>
+        <w:rFonts w:ascii="Wingdings" w:hAnsi="Wingdings" w:hint="default"/>
+        <w:sz w:val="20"/>
+      </w:rPr>
+    </w:lvl>
+    <w:lvl w:ilvl="3" w:tentative="1">
+      <w:start w:val="1"/>
+      <w:numFmt w:val="bullet"/>
+      <w:lvlText w:val=""/>
+      <w:lvlJc w:val="left"/>
+      <w:pPr>
+        <w:tabs>
+          <w:tab w:val="num" w:pos="2880"/>
+        </w:tabs>
+        <w:ind w:left="2880" w:hanging="360"/>
+      </w:pPr>
+      <w:rPr>
+        <w:rFonts w:ascii="Wingdings" w:hAnsi="Wingdings" w:hint="default"/>
+        <w:sz w:val="20"/>
+      </w:rPr>
+    </w:lvl>
+    <w:lvl w:ilvl="4" w:tentative="1">
+      <w:start w:val="1"/>
+      <w:numFmt w:val="bullet"/>
+      <w:lvlText w:val=""/>
+      <w:lvlJc w:val="left"/>
+      <w:pPr>
+        <w:tabs>
+          <w:tab w:val="num" w:pos="3600"/>
+        </w:tabs>
+        <w:ind w:left="3600" w:hanging="360"/>
+      </w:pPr>
+      <w:rPr>
+        <w:rFonts w:ascii="Wingdings" w:hAnsi="Wingdings" w:hint="default"/>
+        <w:sz w:val="20"/>
+      </w:rPr>
+    </w:lvl>
+    <w:lvl w:ilvl="5" w:tentative="1">
+      <w:start w:val="1"/>
+      <w:numFmt w:val="bullet"/>
+      <w:lvlText w:val=""/>
+      <w:lvlJc w:val="left"/>
+      <w:pPr>
+        <w:tabs>
+          <w:tab w:val="num" w:pos="4320"/>
+        </w:tabs>
+        <w:ind w:left="4320" w:hanging="360"/>
+      </w:pPr>
+      <w:rPr>
+        <w:rFonts w:ascii="Wingdings" w:hAnsi="Wingdings" w:hint="default"/>
+        <w:sz w:val="20"/>
+      </w:rPr>
+    </w:lvl>
+    <w:lvl w:ilvl="6" w:tentative="1">
+      <w:start w:val="1"/>
+      <w:numFmt w:val="bullet"/>
+      <w:lvlText w:val=""/>
+      <w:lvlJc w:val="left"/>
+      <w:pPr>
+        <w:tabs>
+          <w:tab w:val="num" w:pos="5040"/>
+        </w:tabs>
+        <w:ind w:left="5040" w:hanging="360"/>
+      </w:pPr>
+      <w:rPr>
+        <w:rFonts w:ascii="Wingdings" w:hAnsi="Wingdings" w:hint="default"/>
+        <w:sz w:val="20"/>
+      </w:rPr>
+    </w:lvl>
+    <w:lvl w:ilvl="7" w:tentative="1">
+      <w:start w:val="1"/>
+      <w:numFmt w:val="bullet"/>
+      <w:lvlText w:val=""/>
+      <w:lvlJc w:val="left"/>
+      <w:pPr>
+        <w:tabs>
+          <w:tab w:val="num" w:pos="5760"/>
+        </w:tabs>
+        <w:ind w:left="5760" w:hanging="360"/>
+      </w:pPr>
+      <w:rPr>
+        <w:rFonts w:ascii="Wingdings" w:hAnsi="Wingdings" w:hint="default"/>
+        <w:sz w:val="20"/>
+      </w:rPr>
+    </w:lvl>
+    <w:lvl w:ilvl="8" w:tentative="1">
+      <w:start w:val="1"/>
+      <w:numFmt w:val="bullet"/>
+      <w:lvlText w:val=""/>
+      <w:lvlJc w:val="left"/>
+      <w:pPr>
+        <w:tabs>
+          <w:tab w:val="num" w:pos="6480"/>
+        </w:tabs>
+        <w:ind w:left="6480" w:hanging="360"/>
+      </w:pPr>
+      <w:rPr>
+        <w:rFonts w:ascii="Wingdings" w:hAnsi="Wingdings" w:hint="default"/>
+        <w:sz w:val="20"/>
+      </w:rPr>
+    </w:lvl>
+  </w:abstractNum>
+  <w:abstractNum w:abstractNumId="4" w15:restartNumberingAfterBreak="0">
     <w:nsid w:val="16991994"/>
     <w:multiLevelType w:val="multilevel"/>
     <w:tmpl w:val="D3D41E1C"/>
@@ -1083,7 +2541,7 @@
       </w:rPr>
     </w:lvl>
   </w:abstractNum>
-  <w:abstractNum w:abstractNumId="1" w15:restartNumberingAfterBreak="0">
+  <w:abstractNum w:abstractNumId="5" w15:restartNumberingAfterBreak="0">
     <w:nsid w:val="1E816C3F"/>
     <w:multiLevelType w:val="multilevel"/>
     <w:tmpl w:val="D2B02A6C"/>
@@ -1232,7 +2690,156 @@
       </w:rPr>
     </w:lvl>
   </w:abstractNum>
-  <w:abstractNum w:abstractNumId="2" w15:restartNumberingAfterBreak="0">
+  <w:abstractNum w:abstractNumId="6" w15:restartNumberingAfterBreak="0">
+    <w:nsid w:val="21D92734"/>
+    <w:multiLevelType w:val="multilevel"/>
+    <w:tmpl w:val="3AF4FCBC"/>
+    <w:lvl w:ilvl="0">
+      <w:start w:val="1"/>
+      <w:numFmt w:val="bullet"/>
+      <w:lvlText w:val=""/>
+      <w:lvlJc w:val="left"/>
+      <w:pPr>
+        <w:tabs>
+          <w:tab w:val="num" w:pos="720"/>
+        </w:tabs>
+        <w:ind w:left="720" w:hanging="360"/>
+      </w:pPr>
+      <w:rPr>
+        <w:rFonts w:ascii="Symbol" w:hAnsi="Symbol" w:hint="default"/>
+        <w:sz w:val="20"/>
+      </w:rPr>
+    </w:lvl>
+    <w:lvl w:ilvl="1" w:tentative="1">
+      <w:start w:val="1"/>
+      <w:numFmt w:val="bullet"/>
+      <w:lvlText w:val="o"/>
+      <w:lvlJc w:val="left"/>
+      <w:pPr>
+        <w:tabs>
+          <w:tab w:val="num" w:pos="1440"/>
+        </w:tabs>
+        <w:ind w:left="1440" w:hanging="360"/>
+      </w:pPr>
+      <w:rPr>
+        <w:rFonts w:ascii="Courier New" w:hAnsi="Courier New" w:hint="default"/>
+        <w:sz w:val="20"/>
+      </w:rPr>
+    </w:lvl>
+    <w:lvl w:ilvl="2" w:tentative="1">
+      <w:start w:val="1"/>
+      <w:numFmt w:val="bullet"/>
+      <w:lvlText w:val=""/>
+      <w:lvlJc w:val="left"/>
+      <w:pPr>
+        <w:tabs>
+          <w:tab w:val="num" w:pos="2160"/>
+        </w:tabs>
+        <w:ind w:left="2160" w:hanging="360"/>
+      </w:pPr>
+      <w:rPr>
+        <w:rFonts w:ascii="Wingdings" w:hAnsi="Wingdings" w:hint="default"/>
+        <w:sz w:val="20"/>
+      </w:rPr>
+    </w:lvl>
+    <w:lvl w:ilvl="3" w:tentative="1">
+      <w:start w:val="1"/>
+      <w:numFmt w:val="bullet"/>
+      <w:lvlText w:val=""/>
+      <w:lvlJc w:val="left"/>
+      <w:pPr>
+        <w:tabs>
+          <w:tab w:val="num" w:pos="2880"/>
+        </w:tabs>
+        <w:ind w:left="2880" w:hanging="360"/>
+      </w:pPr>
+      <w:rPr>
+        <w:rFonts w:ascii="Wingdings" w:hAnsi="Wingdings" w:hint="default"/>
+        <w:sz w:val="20"/>
+      </w:rPr>
+    </w:lvl>
+    <w:lvl w:ilvl="4" w:tentative="1">
+      <w:start w:val="1"/>
+      <w:numFmt w:val="bullet"/>
+      <w:lvlText w:val=""/>
+      <w:lvlJc w:val="left"/>
+      <w:pPr>
+        <w:tabs>
+          <w:tab w:val="num" w:pos="3600"/>
+        </w:tabs>
+        <w:ind w:left="3600" w:hanging="360"/>
+      </w:pPr>
+      <w:rPr>
+        <w:rFonts w:ascii="Wingdings" w:hAnsi="Wingdings" w:hint="default"/>
+        <w:sz w:val="20"/>
+      </w:rPr>
+    </w:lvl>
+    <w:lvl w:ilvl="5" w:tentative="1">
+      <w:start w:val="1"/>
+      <w:numFmt w:val="bullet"/>
+      <w:lvlText w:val=""/>
+      <w:lvlJc w:val="left"/>
+      <w:pPr>
+        <w:tabs>
+          <w:tab w:val="num" w:pos="4320"/>
+        </w:tabs>
+        <w:ind w:left="4320" w:hanging="360"/>
+      </w:pPr>
+      <w:rPr>
+        <w:rFonts w:ascii="Wingdings" w:hAnsi="Wingdings" w:hint="default"/>
+        <w:sz w:val="20"/>
+      </w:rPr>
+    </w:lvl>
+    <w:lvl w:ilvl="6" w:tentative="1">
+      <w:start w:val="1"/>
+      <w:numFmt w:val="bullet"/>
+      <w:lvlText w:val=""/>
+      <w:lvlJc w:val="left"/>
+      <w:pPr>
+        <w:tabs>
+          <w:tab w:val="num" w:pos="5040"/>
+        </w:tabs>
+        <w:ind w:left="5040" w:hanging="360"/>
+      </w:pPr>
+      <w:rPr>
+        <w:rFonts w:ascii="Wingdings" w:hAnsi="Wingdings" w:hint="default"/>
+        <w:sz w:val="20"/>
+      </w:rPr>
+    </w:lvl>
+    <w:lvl w:ilvl="7" w:tentative="1">
+      <w:start w:val="1"/>
+      <w:numFmt w:val="bullet"/>
+      <w:lvlText w:val=""/>
+      <w:lvlJc w:val="left"/>
+      <w:pPr>
+        <w:tabs>
+          <w:tab w:val="num" w:pos="5760"/>
+        </w:tabs>
+        <w:ind w:left="5760" w:hanging="360"/>
+      </w:pPr>
+      <w:rPr>
+        <w:rFonts w:ascii="Wingdings" w:hAnsi="Wingdings" w:hint="default"/>
+        <w:sz w:val="20"/>
+      </w:rPr>
+    </w:lvl>
+    <w:lvl w:ilvl="8" w:tentative="1">
+      <w:start w:val="1"/>
+      <w:numFmt w:val="bullet"/>
+      <w:lvlText w:val=""/>
+      <w:lvlJc w:val="left"/>
+      <w:pPr>
+        <w:tabs>
+          <w:tab w:val="num" w:pos="6480"/>
+        </w:tabs>
+        <w:ind w:left="6480" w:hanging="360"/>
+      </w:pPr>
+      <w:rPr>
+        <w:rFonts w:ascii="Wingdings" w:hAnsi="Wingdings" w:hint="default"/>
+        <w:sz w:val="20"/>
+      </w:rPr>
+    </w:lvl>
+  </w:abstractNum>
+  <w:abstractNum w:abstractNumId="7" w15:restartNumberingAfterBreak="0">
     <w:nsid w:val="21ED3E34"/>
     <w:multiLevelType w:val="multilevel"/>
     <w:tmpl w:val="3FB6B95A"/>
@@ -1381,7 +2988,454 @@
       </w:rPr>
     </w:lvl>
   </w:abstractNum>
-  <w:abstractNum w:abstractNumId="3" w15:restartNumberingAfterBreak="0">
+  <w:abstractNum w:abstractNumId="8" w15:restartNumberingAfterBreak="0">
+    <w:nsid w:val="256F4FEF"/>
+    <w:multiLevelType w:val="multilevel"/>
+    <w:tmpl w:val="7CF665AA"/>
+    <w:lvl w:ilvl="0">
+      <w:start w:val="1"/>
+      <w:numFmt w:val="bullet"/>
+      <w:lvlText w:val=""/>
+      <w:lvlJc w:val="left"/>
+      <w:pPr>
+        <w:tabs>
+          <w:tab w:val="num" w:pos="720"/>
+        </w:tabs>
+        <w:ind w:left="720" w:hanging="360"/>
+      </w:pPr>
+      <w:rPr>
+        <w:rFonts w:ascii="Symbol" w:hAnsi="Symbol" w:hint="default"/>
+        <w:sz w:val="20"/>
+      </w:rPr>
+    </w:lvl>
+    <w:lvl w:ilvl="1" w:tentative="1">
+      <w:start w:val="1"/>
+      <w:numFmt w:val="bullet"/>
+      <w:lvlText w:val="o"/>
+      <w:lvlJc w:val="left"/>
+      <w:pPr>
+        <w:tabs>
+          <w:tab w:val="num" w:pos="1440"/>
+        </w:tabs>
+        <w:ind w:left="1440" w:hanging="360"/>
+      </w:pPr>
+      <w:rPr>
+        <w:rFonts w:ascii="Courier New" w:hAnsi="Courier New" w:hint="default"/>
+        <w:sz w:val="20"/>
+      </w:rPr>
+    </w:lvl>
+    <w:lvl w:ilvl="2" w:tentative="1">
+      <w:start w:val="1"/>
+      <w:numFmt w:val="bullet"/>
+      <w:lvlText w:val=""/>
+      <w:lvlJc w:val="left"/>
+      <w:pPr>
+        <w:tabs>
+          <w:tab w:val="num" w:pos="2160"/>
+        </w:tabs>
+        <w:ind w:left="2160" w:hanging="360"/>
+      </w:pPr>
+      <w:rPr>
+        <w:rFonts w:ascii="Wingdings" w:hAnsi="Wingdings" w:hint="default"/>
+        <w:sz w:val="20"/>
+      </w:rPr>
+    </w:lvl>
+    <w:lvl w:ilvl="3" w:tentative="1">
+      <w:start w:val="1"/>
+      <w:numFmt w:val="bullet"/>
+      <w:lvlText w:val=""/>
+      <w:lvlJc w:val="left"/>
+      <w:pPr>
+        <w:tabs>
+          <w:tab w:val="num" w:pos="2880"/>
+        </w:tabs>
+        <w:ind w:left="2880" w:hanging="360"/>
+      </w:pPr>
+      <w:rPr>
+        <w:rFonts w:ascii="Wingdings" w:hAnsi="Wingdings" w:hint="default"/>
+        <w:sz w:val="20"/>
+      </w:rPr>
+    </w:lvl>
+    <w:lvl w:ilvl="4" w:tentative="1">
+      <w:start w:val="1"/>
+      <w:numFmt w:val="bullet"/>
+      <w:lvlText w:val=""/>
+      <w:lvlJc w:val="left"/>
+      <w:pPr>
+        <w:tabs>
+          <w:tab w:val="num" w:pos="3600"/>
+        </w:tabs>
+        <w:ind w:left="3600" w:hanging="360"/>
+      </w:pPr>
+      <w:rPr>
+        <w:rFonts w:ascii="Wingdings" w:hAnsi="Wingdings" w:hint="default"/>
+        <w:sz w:val="20"/>
+      </w:rPr>
+    </w:lvl>
+    <w:lvl w:ilvl="5" w:tentative="1">
+      <w:start w:val="1"/>
+      <w:numFmt w:val="bullet"/>
+      <w:lvlText w:val=""/>
+      <w:lvlJc w:val="left"/>
+      <w:pPr>
+        <w:tabs>
+          <w:tab w:val="num" w:pos="4320"/>
+        </w:tabs>
+        <w:ind w:left="4320" w:hanging="360"/>
+      </w:pPr>
+      <w:rPr>
+        <w:rFonts w:ascii="Wingdings" w:hAnsi="Wingdings" w:hint="default"/>
+        <w:sz w:val="20"/>
+      </w:rPr>
+    </w:lvl>
+    <w:lvl w:ilvl="6" w:tentative="1">
+      <w:start w:val="1"/>
+      <w:numFmt w:val="bullet"/>
+      <w:lvlText w:val=""/>
+      <w:lvlJc w:val="left"/>
+      <w:pPr>
+        <w:tabs>
+          <w:tab w:val="num" w:pos="5040"/>
+        </w:tabs>
+        <w:ind w:left="5040" w:hanging="360"/>
+      </w:pPr>
+      <w:rPr>
+        <w:rFonts w:ascii="Wingdings" w:hAnsi="Wingdings" w:hint="default"/>
+        <w:sz w:val="20"/>
+      </w:rPr>
+    </w:lvl>
+    <w:lvl w:ilvl="7" w:tentative="1">
+      <w:start w:val="1"/>
+      <w:numFmt w:val="bullet"/>
+      <w:lvlText w:val=""/>
+      <w:lvlJc w:val="left"/>
+      <w:pPr>
+        <w:tabs>
+          <w:tab w:val="num" w:pos="5760"/>
+        </w:tabs>
+        <w:ind w:left="5760" w:hanging="360"/>
+      </w:pPr>
+      <w:rPr>
+        <w:rFonts w:ascii="Wingdings" w:hAnsi="Wingdings" w:hint="default"/>
+        <w:sz w:val="20"/>
+      </w:rPr>
+    </w:lvl>
+    <w:lvl w:ilvl="8" w:tentative="1">
+      <w:start w:val="1"/>
+      <w:numFmt w:val="bullet"/>
+      <w:lvlText w:val=""/>
+      <w:lvlJc w:val="left"/>
+      <w:pPr>
+        <w:tabs>
+          <w:tab w:val="num" w:pos="6480"/>
+        </w:tabs>
+        <w:ind w:left="6480" w:hanging="360"/>
+      </w:pPr>
+      <w:rPr>
+        <w:rFonts w:ascii="Wingdings" w:hAnsi="Wingdings" w:hint="default"/>
+        <w:sz w:val="20"/>
+      </w:rPr>
+    </w:lvl>
+  </w:abstractNum>
+  <w:abstractNum w:abstractNumId="9" w15:restartNumberingAfterBreak="0">
+    <w:nsid w:val="3B172E5F"/>
+    <w:multiLevelType w:val="multilevel"/>
+    <w:tmpl w:val="518CD250"/>
+    <w:lvl w:ilvl="0">
+      <w:start w:val="1"/>
+      <w:numFmt w:val="bullet"/>
+      <w:lvlText w:val=""/>
+      <w:lvlJc w:val="left"/>
+      <w:pPr>
+        <w:tabs>
+          <w:tab w:val="num" w:pos="720"/>
+        </w:tabs>
+        <w:ind w:left="720" w:hanging="360"/>
+      </w:pPr>
+      <w:rPr>
+        <w:rFonts w:ascii="Symbol" w:hAnsi="Symbol" w:hint="default"/>
+        <w:sz w:val="20"/>
+      </w:rPr>
+    </w:lvl>
+    <w:lvl w:ilvl="1" w:tentative="1">
+      <w:start w:val="1"/>
+      <w:numFmt w:val="bullet"/>
+      <w:lvlText w:val="o"/>
+      <w:lvlJc w:val="left"/>
+      <w:pPr>
+        <w:tabs>
+          <w:tab w:val="num" w:pos="1440"/>
+        </w:tabs>
+        <w:ind w:left="1440" w:hanging="360"/>
+      </w:pPr>
+      <w:rPr>
+        <w:rFonts w:ascii="Courier New" w:hAnsi="Courier New" w:hint="default"/>
+        <w:sz w:val="20"/>
+      </w:rPr>
+    </w:lvl>
+    <w:lvl w:ilvl="2" w:tentative="1">
+      <w:start w:val="1"/>
+      <w:numFmt w:val="bullet"/>
+      <w:lvlText w:val=""/>
+      <w:lvlJc w:val="left"/>
+      <w:pPr>
+        <w:tabs>
+          <w:tab w:val="num" w:pos="2160"/>
+        </w:tabs>
+        <w:ind w:left="2160" w:hanging="360"/>
+      </w:pPr>
+      <w:rPr>
+        <w:rFonts w:ascii="Wingdings" w:hAnsi="Wingdings" w:hint="default"/>
+        <w:sz w:val="20"/>
+      </w:rPr>
+    </w:lvl>
+    <w:lvl w:ilvl="3" w:tentative="1">
+      <w:start w:val="1"/>
+      <w:numFmt w:val="bullet"/>
+      <w:lvlText w:val=""/>
+      <w:lvlJc w:val="left"/>
+      <w:pPr>
+        <w:tabs>
+          <w:tab w:val="num" w:pos="2880"/>
+        </w:tabs>
+        <w:ind w:left="2880" w:hanging="360"/>
+      </w:pPr>
+      <w:rPr>
+        <w:rFonts w:ascii="Wingdings" w:hAnsi="Wingdings" w:hint="default"/>
+        <w:sz w:val="20"/>
+      </w:rPr>
+    </w:lvl>
+    <w:lvl w:ilvl="4" w:tentative="1">
+      <w:start w:val="1"/>
+      <w:numFmt w:val="bullet"/>
+      <w:lvlText w:val=""/>
+      <w:lvlJc w:val="left"/>
+      <w:pPr>
+        <w:tabs>
+          <w:tab w:val="num" w:pos="3600"/>
+        </w:tabs>
+        <w:ind w:left="3600" w:hanging="360"/>
+      </w:pPr>
+      <w:rPr>
+        <w:rFonts w:ascii="Wingdings" w:hAnsi="Wingdings" w:hint="default"/>
+        <w:sz w:val="20"/>
+      </w:rPr>
+    </w:lvl>
+    <w:lvl w:ilvl="5" w:tentative="1">
+      <w:start w:val="1"/>
+      <w:numFmt w:val="bullet"/>
+      <w:lvlText w:val=""/>
+      <w:lvlJc w:val="left"/>
+      <w:pPr>
+        <w:tabs>
+          <w:tab w:val="num" w:pos="4320"/>
+        </w:tabs>
+        <w:ind w:left="4320" w:hanging="360"/>
+      </w:pPr>
+      <w:rPr>
+        <w:rFonts w:ascii="Wingdings" w:hAnsi="Wingdings" w:hint="default"/>
+        <w:sz w:val="20"/>
+      </w:rPr>
+    </w:lvl>
+    <w:lvl w:ilvl="6" w:tentative="1">
+      <w:start w:val="1"/>
+      <w:numFmt w:val="bullet"/>
+      <w:lvlText w:val=""/>
+      <w:lvlJc w:val="left"/>
+      <w:pPr>
+        <w:tabs>
+          <w:tab w:val="num" w:pos="5040"/>
+        </w:tabs>
+        <w:ind w:left="5040" w:hanging="360"/>
+      </w:pPr>
+      <w:rPr>
+        <w:rFonts w:ascii="Wingdings" w:hAnsi="Wingdings" w:hint="default"/>
+        <w:sz w:val="20"/>
+      </w:rPr>
+    </w:lvl>
+    <w:lvl w:ilvl="7" w:tentative="1">
+      <w:start w:val="1"/>
+      <w:numFmt w:val="bullet"/>
+      <w:lvlText w:val=""/>
+      <w:lvlJc w:val="left"/>
+      <w:pPr>
+        <w:tabs>
+          <w:tab w:val="num" w:pos="5760"/>
+        </w:tabs>
+        <w:ind w:left="5760" w:hanging="360"/>
+      </w:pPr>
+      <w:rPr>
+        <w:rFonts w:ascii="Wingdings" w:hAnsi="Wingdings" w:hint="default"/>
+        <w:sz w:val="20"/>
+      </w:rPr>
+    </w:lvl>
+    <w:lvl w:ilvl="8" w:tentative="1">
+      <w:start w:val="1"/>
+      <w:numFmt w:val="bullet"/>
+      <w:lvlText w:val=""/>
+      <w:lvlJc w:val="left"/>
+      <w:pPr>
+        <w:tabs>
+          <w:tab w:val="num" w:pos="6480"/>
+        </w:tabs>
+        <w:ind w:left="6480" w:hanging="360"/>
+      </w:pPr>
+      <w:rPr>
+        <w:rFonts w:ascii="Wingdings" w:hAnsi="Wingdings" w:hint="default"/>
+        <w:sz w:val="20"/>
+      </w:rPr>
+    </w:lvl>
+  </w:abstractNum>
+  <w:abstractNum w:abstractNumId="10" w15:restartNumberingAfterBreak="0">
+    <w:nsid w:val="3F9C0DD6"/>
+    <w:multiLevelType w:val="multilevel"/>
+    <w:tmpl w:val="F7680546"/>
+    <w:lvl w:ilvl="0">
+      <w:start w:val="1"/>
+      <w:numFmt w:val="bullet"/>
+      <w:lvlText w:val=""/>
+      <w:lvlJc w:val="left"/>
+      <w:pPr>
+        <w:tabs>
+          <w:tab w:val="num" w:pos="720"/>
+        </w:tabs>
+        <w:ind w:left="720" w:hanging="360"/>
+      </w:pPr>
+      <w:rPr>
+        <w:rFonts w:ascii="Symbol" w:hAnsi="Symbol" w:hint="default"/>
+        <w:sz w:val="20"/>
+      </w:rPr>
+    </w:lvl>
+    <w:lvl w:ilvl="1" w:tentative="1">
+      <w:start w:val="1"/>
+      <w:numFmt w:val="bullet"/>
+      <w:lvlText w:val="o"/>
+      <w:lvlJc w:val="left"/>
+      <w:pPr>
+        <w:tabs>
+          <w:tab w:val="num" w:pos="1440"/>
+        </w:tabs>
+        <w:ind w:left="1440" w:hanging="360"/>
+      </w:pPr>
+      <w:rPr>
+        <w:rFonts w:ascii="Courier New" w:hAnsi="Courier New" w:hint="default"/>
+        <w:sz w:val="20"/>
+      </w:rPr>
+    </w:lvl>
+    <w:lvl w:ilvl="2" w:tentative="1">
+      <w:start w:val="1"/>
+      <w:numFmt w:val="bullet"/>
+      <w:lvlText w:val=""/>
+      <w:lvlJc w:val="left"/>
+      <w:pPr>
+        <w:tabs>
+          <w:tab w:val="num" w:pos="2160"/>
+        </w:tabs>
+        <w:ind w:left="2160" w:hanging="360"/>
+      </w:pPr>
+      <w:rPr>
+        <w:rFonts w:ascii="Wingdings" w:hAnsi="Wingdings" w:hint="default"/>
+        <w:sz w:val="20"/>
+      </w:rPr>
+    </w:lvl>
+    <w:lvl w:ilvl="3" w:tentative="1">
+      <w:start w:val="1"/>
+      <w:numFmt w:val="bullet"/>
+      <w:lvlText w:val=""/>
+      <w:lvlJc w:val="left"/>
+      <w:pPr>
+        <w:tabs>
+          <w:tab w:val="num" w:pos="2880"/>
+        </w:tabs>
+        <w:ind w:left="2880" w:hanging="360"/>
+      </w:pPr>
+      <w:rPr>
+        <w:rFonts w:ascii="Wingdings" w:hAnsi="Wingdings" w:hint="default"/>
+        <w:sz w:val="20"/>
+      </w:rPr>
+    </w:lvl>
+    <w:lvl w:ilvl="4" w:tentative="1">
+      <w:start w:val="1"/>
+      <w:numFmt w:val="bullet"/>
+      <w:lvlText w:val=""/>
+      <w:lvlJc w:val="left"/>
+      <w:pPr>
+        <w:tabs>
+          <w:tab w:val="num" w:pos="3600"/>
+        </w:tabs>
+        <w:ind w:left="3600" w:hanging="360"/>
+      </w:pPr>
+      <w:rPr>
+        <w:rFonts w:ascii="Wingdings" w:hAnsi="Wingdings" w:hint="default"/>
+        <w:sz w:val="20"/>
+      </w:rPr>
+    </w:lvl>
+    <w:lvl w:ilvl="5" w:tentative="1">
+      <w:start w:val="1"/>
+      <w:numFmt w:val="bullet"/>
+      <w:lvlText w:val=""/>
+      <w:lvlJc w:val="left"/>
+      <w:pPr>
+        <w:tabs>
+          <w:tab w:val="num" w:pos="4320"/>
+        </w:tabs>
+        <w:ind w:left="4320" w:hanging="360"/>
+      </w:pPr>
+      <w:rPr>
+        <w:rFonts w:ascii="Wingdings" w:hAnsi="Wingdings" w:hint="default"/>
+        <w:sz w:val="20"/>
+      </w:rPr>
+    </w:lvl>
+    <w:lvl w:ilvl="6" w:tentative="1">
+      <w:start w:val="1"/>
+      <w:numFmt w:val="bullet"/>
+      <w:lvlText w:val=""/>
+      <w:lvlJc w:val="left"/>
+      <w:pPr>
+        <w:tabs>
+          <w:tab w:val="num" w:pos="5040"/>
+        </w:tabs>
+        <w:ind w:left="5040" w:hanging="360"/>
+      </w:pPr>
+      <w:rPr>
+        <w:rFonts w:ascii="Wingdings" w:hAnsi="Wingdings" w:hint="default"/>
+        <w:sz w:val="20"/>
+      </w:rPr>
+    </w:lvl>
+    <w:lvl w:ilvl="7" w:tentative="1">
+      <w:start w:val="1"/>
+      <w:numFmt w:val="bullet"/>
+      <w:lvlText w:val=""/>
+      <w:lvlJc w:val="left"/>
+      <w:pPr>
+        <w:tabs>
+          <w:tab w:val="num" w:pos="5760"/>
+        </w:tabs>
+        <w:ind w:left="5760" w:hanging="360"/>
+      </w:pPr>
+      <w:rPr>
+        <w:rFonts w:ascii="Wingdings" w:hAnsi="Wingdings" w:hint="default"/>
+        <w:sz w:val="20"/>
+      </w:rPr>
+    </w:lvl>
+    <w:lvl w:ilvl="8" w:tentative="1">
+      <w:start w:val="1"/>
+      <w:numFmt w:val="bullet"/>
+      <w:lvlText w:val=""/>
+      <w:lvlJc w:val="left"/>
+      <w:pPr>
+        <w:tabs>
+          <w:tab w:val="num" w:pos="6480"/>
+        </w:tabs>
+        <w:ind w:left="6480" w:hanging="360"/>
+      </w:pPr>
+      <w:rPr>
+        <w:rFonts w:ascii="Wingdings" w:hAnsi="Wingdings" w:hint="default"/>
+        <w:sz w:val="20"/>
+      </w:rPr>
+    </w:lvl>
+  </w:abstractNum>
+  <w:abstractNum w:abstractNumId="11" w15:restartNumberingAfterBreak="0">
     <w:nsid w:val="460F6E85"/>
     <w:multiLevelType w:val="multilevel"/>
     <w:tmpl w:val="481CAB1A"/>
@@ -1530,7 +3584,7 @@
       </w:rPr>
     </w:lvl>
   </w:abstractNum>
-  <w:abstractNum w:abstractNumId="4" w15:restartNumberingAfterBreak="0">
+  <w:abstractNum w:abstractNumId="12" w15:restartNumberingAfterBreak="0">
     <w:nsid w:val="4C2E3DDC"/>
     <w:multiLevelType w:val="multilevel"/>
     <w:tmpl w:val="B54C95BE"/>
@@ -1679,7 +3733,156 @@
       </w:rPr>
     </w:lvl>
   </w:abstractNum>
-  <w:abstractNum w:abstractNumId="5" w15:restartNumberingAfterBreak="0">
+  <w:abstractNum w:abstractNumId="13" w15:restartNumberingAfterBreak="0">
+    <w:nsid w:val="51B974B3"/>
+    <w:multiLevelType w:val="multilevel"/>
+    <w:tmpl w:val="A4EEDADE"/>
+    <w:lvl w:ilvl="0">
+      <w:start w:val="1"/>
+      <w:numFmt w:val="bullet"/>
+      <w:lvlText w:val=""/>
+      <w:lvlJc w:val="left"/>
+      <w:pPr>
+        <w:tabs>
+          <w:tab w:val="num" w:pos="720"/>
+        </w:tabs>
+        <w:ind w:left="720" w:hanging="360"/>
+      </w:pPr>
+      <w:rPr>
+        <w:rFonts w:ascii="Symbol" w:hAnsi="Symbol" w:hint="default"/>
+        <w:sz w:val="20"/>
+      </w:rPr>
+    </w:lvl>
+    <w:lvl w:ilvl="1" w:tentative="1">
+      <w:start w:val="1"/>
+      <w:numFmt w:val="bullet"/>
+      <w:lvlText w:val="o"/>
+      <w:lvlJc w:val="left"/>
+      <w:pPr>
+        <w:tabs>
+          <w:tab w:val="num" w:pos="1440"/>
+        </w:tabs>
+        <w:ind w:left="1440" w:hanging="360"/>
+      </w:pPr>
+      <w:rPr>
+        <w:rFonts w:ascii="Courier New" w:hAnsi="Courier New" w:hint="default"/>
+        <w:sz w:val="20"/>
+      </w:rPr>
+    </w:lvl>
+    <w:lvl w:ilvl="2" w:tentative="1">
+      <w:start w:val="1"/>
+      <w:numFmt w:val="bullet"/>
+      <w:lvlText w:val=""/>
+      <w:lvlJc w:val="left"/>
+      <w:pPr>
+        <w:tabs>
+          <w:tab w:val="num" w:pos="2160"/>
+        </w:tabs>
+        <w:ind w:left="2160" w:hanging="360"/>
+      </w:pPr>
+      <w:rPr>
+        <w:rFonts w:ascii="Wingdings" w:hAnsi="Wingdings" w:hint="default"/>
+        <w:sz w:val="20"/>
+      </w:rPr>
+    </w:lvl>
+    <w:lvl w:ilvl="3" w:tentative="1">
+      <w:start w:val="1"/>
+      <w:numFmt w:val="bullet"/>
+      <w:lvlText w:val=""/>
+      <w:lvlJc w:val="left"/>
+      <w:pPr>
+        <w:tabs>
+          <w:tab w:val="num" w:pos="2880"/>
+        </w:tabs>
+        <w:ind w:left="2880" w:hanging="360"/>
+      </w:pPr>
+      <w:rPr>
+        <w:rFonts w:ascii="Wingdings" w:hAnsi="Wingdings" w:hint="default"/>
+        <w:sz w:val="20"/>
+      </w:rPr>
+    </w:lvl>
+    <w:lvl w:ilvl="4" w:tentative="1">
+      <w:start w:val="1"/>
+      <w:numFmt w:val="bullet"/>
+      <w:lvlText w:val=""/>
+      <w:lvlJc w:val="left"/>
+      <w:pPr>
+        <w:tabs>
+          <w:tab w:val="num" w:pos="3600"/>
+        </w:tabs>
+        <w:ind w:left="3600" w:hanging="360"/>
+      </w:pPr>
+      <w:rPr>
+        <w:rFonts w:ascii="Wingdings" w:hAnsi="Wingdings" w:hint="default"/>
+        <w:sz w:val="20"/>
+      </w:rPr>
+    </w:lvl>
+    <w:lvl w:ilvl="5" w:tentative="1">
+      <w:start w:val="1"/>
+      <w:numFmt w:val="bullet"/>
+      <w:lvlText w:val=""/>
+      <w:lvlJc w:val="left"/>
+      <w:pPr>
+        <w:tabs>
+          <w:tab w:val="num" w:pos="4320"/>
+        </w:tabs>
+        <w:ind w:left="4320" w:hanging="360"/>
+      </w:pPr>
+      <w:rPr>
+        <w:rFonts w:ascii="Wingdings" w:hAnsi="Wingdings" w:hint="default"/>
+        <w:sz w:val="20"/>
+      </w:rPr>
+    </w:lvl>
+    <w:lvl w:ilvl="6" w:tentative="1">
+      <w:start w:val="1"/>
+      <w:numFmt w:val="bullet"/>
+      <w:lvlText w:val=""/>
+      <w:lvlJc w:val="left"/>
+      <w:pPr>
+        <w:tabs>
+          <w:tab w:val="num" w:pos="5040"/>
+        </w:tabs>
+        <w:ind w:left="5040" w:hanging="360"/>
+      </w:pPr>
+      <w:rPr>
+        <w:rFonts w:ascii="Wingdings" w:hAnsi="Wingdings" w:hint="default"/>
+        <w:sz w:val="20"/>
+      </w:rPr>
+    </w:lvl>
+    <w:lvl w:ilvl="7" w:tentative="1">
+      <w:start w:val="1"/>
+      <w:numFmt w:val="bullet"/>
+      <w:lvlText w:val=""/>
+      <w:lvlJc w:val="left"/>
+      <w:pPr>
+        <w:tabs>
+          <w:tab w:val="num" w:pos="5760"/>
+        </w:tabs>
+        <w:ind w:left="5760" w:hanging="360"/>
+      </w:pPr>
+      <w:rPr>
+        <w:rFonts w:ascii="Wingdings" w:hAnsi="Wingdings" w:hint="default"/>
+        <w:sz w:val="20"/>
+      </w:rPr>
+    </w:lvl>
+    <w:lvl w:ilvl="8" w:tentative="1">
+      <w:start w:val="1"/>
+      <w:numFmt w:val="bullet"/>
+      <w:lvlText w:val=""/>
+      <w:lvlJc w:val="left"/>
+      <w:pPr>
+        <w:tabs>
+          <w:tab w:val="num" w:pos="6480"/>
+        </w:tabs>
+        <w:ind w:left="6480" w:hanging="360"/>
+      </w:pPr>
+      <w:rPr>
+        <w:rFonts w:ascii="Wingdings" w:hAnsi="Wingdings" w:hint="default"/>
+        <w:sz w:val="20"/>
+      </w:rPr>
+    </w:lvl>
+  </w:abstractNum>
+  <w:abstractNum w:abstractNumId="14" w15:restartNumberingAfterBreak="0">
     <w:nsid w:val="54CB25E8"/>
     <w:multiLevelType w:val="multilevel"/>
     <w:tmpl w:val="DA9AC13C"/>
@@ -1828,7 +4031,7 @@
       </w:rPr>
     </w:lvl>
   </w:abstractNum>
-  <w:abstractNum w:abstractNumId="6" w15:restartNumberingAfterBreak="0">
+  <w:abstractNum w:abstractNumId="15" w15:restartNumberingAfterBreak="0">
     <w:nsid w:val="61997893"/>
     <w:multiLevelType w:val="multilevel"/>
     <w:tmpl w:val="C018F5BA"/>
@@ -1977,7 +4180,7 @@
       </w:rPr>
     </w:lvl>
   </w:abstractNum>
-  <w:abstractNum w:abstractNumId="7" w15:restartNumberingAfterBreak="0">
+  <w:abstractNum w:abstractNumId="16" w15:restartNumberingAfterBreak="0">
     <w:nsid w:val="65E42B1D"/>
     <w:multiLevelType w:val="multilevel"/>
     <w:tmpl w:val="6BF29D02"/>
@@ -2126,7 +4329,7 @@
       </w:rPr>
     </w:lvl>
   </w:abstractNum>
-  <w:abstractNum w:abstractNumId="8" w15:restartNumberingAfterBreak="0">
+  <w:abstractNum w:abstractNumId="17" w15:restartNumberingAfterBreak="0">
     <w:nsid w:val="6C4720BB"/>
     <w:multiLevelType w:val="multilevel"/>
     <w:tmpl w:val="AE72D2BA"/>
@@ -2275,7 +4478,156 @@
       </w:rPr>
     </w:lvl>
   </w:abstractNum>
-  <w:abstractNum w:abstractNumId="9" w15:restartNumberingAfterBreak="0">
+  <w:abstractNum w:abstractNumId="18" w15:restartNumberingAfterBreak="0">
+    <w:nsid w:val="6C6D6051"/>
+    <w:multiLevelType w:val="multilevel"/>
+    <w:tmpl w:val="85A81312"/>
+    <w:lvl w:ilvl="0">
+      <w:start w:val="1"/>
+      <w:numFmt w:val="bullet"/>
+      <w:lvlText w:val=""/>
+      <w:lvlJc w:val="left"/>
+      <w:pPr>
+        <w:tabs>
+          <w:tab w:val="num" w:pos="720"/>
+        </w:tabs>
+        <w:ind w:left="720" w:hanging="360"/>
+      </w:pPr>
+      <w:rPr>
+        <w:rFonts w:ascii="Symbol" w:hAnsi="Symbol" w:hint="default"/>
+        <w:sz w:val="20"/>
+      </w:rPr>
+    </w:lvl>
+    <w:lvl w:ilvl="1" w:tentative="1">
+      <w:start w:val="1"/>
+      <w:numFmt w:val="bullet"/>
+      <w:lvlText w:val="o"/>
+      <w:lvlJc w:val="left"/>
+      <w:pPr>
+        <w:tabs>
+          <w:tab w:val="num" w:pos="1440"/>
+        </w:tabs>
+        <w:ind w:left="1440" w:hanging="360"/>
+      </w:pPr>
+      <w:rPr>
+        <w:rFonts w:ascii="Courier New" w:hAnsi="Courier New" w:hint="default"/>
+        <w:sz w:val="20"/>
+      </w:rPr>
+    </w:lvl>
+    <w:lvl w:ilvl="2" w:tentative="1">
+      <w:start w:val="1"/>
+      <w:numFmt w:val="bullet"/>
+      <w:lvlText w:val=""/>
+      <w:lvlJc w:val="left"/>
+      <w:pPr>
+        <w:tabs>
+          <w:tab w:val="num" w:pos="2160"/>
+        </w:tabs>
+        <w:ind w:left="2160" w:hanging="360"/>
+      </w:pPr>
+      <w:rPr>
+        <w:rFonts w:ascii="Wingdings" w:hAnsi="Wingdings" w:hint="default"/>
+        <w:sz w:val="20"/>
+      </w:rPr>
+    </w:lvl>
+    <w:lvl w:ilvl="3" w:tentative="1">
+      <w:start w:val="1"/>
+      <w:numFmt w:val="bullet"/>
+      <w:lvlText w:val=""/>
+      <w:lvlJc w:val="left"/>
+      <w:pPr>
+        <w:tabs>
+          <w:tab w:val="num" w:pos="2880"/>
+        </w:tabs>
+        <w:ind w:left="2880" w:hanging="360"/>
+      </w:pPr>
+      <w:rPr>
+        <w:rFonts w:ascii="Wingdings" w:hAnsi="Wingdings" w:hint="default"/>
+        <w:sz w:val="20"/>
+      </w:rPr>
+    </w:lvl>
+    <w:lvl w:ilvl="4" w:tentative="1">
+      <w:start w:val="1"/>
+      <w:numFmt w:val="bullet"/>
+      <w:lvlText w:val=""/>
+      <w:lvlJc w:val="left"/>
+      <w:pPr>
+        <w:tabs>
+          <w:tab w:val="num" w:pos="3600"/>
+        </w:tabs>
+        <w:ind w:left="3600" w:hanging="360"/>
+      </w:pPr>
+      <w:rPr>
+        <w:rFonts w:ascii="Wingdings" w:hAnsi="Wingdings" w:hint="default"/>
+        <w:sz w:val="20"/>
+      </w:rPr>
+    </w:lvl>
+    <w:lvl w:ilvl="5" w:tentative="1">
+      <w:start w:val="1"/>
+      <w:numFmt w:val="bullet"/>
+      <w:lvlText w:val=""/>
+      <w:lvlJc w:val="left"/>
+      <w:pPr>
+        <w:tabs>
+          <w:tab w:val="num" w:pos="4320"/>
+        </w:tabs>
+        <w:ind w:left="4320" w:hanging="360"/>
+      </w:pPr>
+      <w:rPr>
+        <w:rFonts w:ascii="Wingdings" w:hAnsi="Wingdings" w:hint="default"/>
+        <w:sz w:val="20"/>
+      </w:rPr>
+    </w:lvl>
+    <w:lvl w:ilvl="6" w:tentative="1">
+      <w:start w:val="1"/>
+      <w:numFmt w:val="bullet"/>
+      <w:lvlText w:val=""/>
+      <w:lvlJc w:val="left"/>
+      <w:pPr>
+        <w:tabs>
+          <w:tab w:val="num" w:pos="5040"/>
+        </w:tabs>
+        <w:ind w:left="5040" w:hanging="360"/>
+      </w:pPr>
+      <w:rPr>
+        <w:rFonts w:ascii="Wingdings" w:hAnsi="Wingdings" w:hint="default"/>
+        <w:sz w:val="20"/>
+      </w:rPr>
+    </w:lvl>
+    <w:lvl w:ilvl="7" w:tentative="1">
+      <w:start w:val="1"/>
+      <w:numFmt w:val="bullet"/>
+      <w:lvlText w:val=""/>
+      <w:lvlJc w:val="left"/>
+      <w:pPr>
+        <w:tabs>
+          <w:tab w:val="num" w:pos="5760"/>
+        </w:tabs>
+        <w:ind w:left="5760" w:hanging="360"/>
+      </w:pPr>
+      <w:rPr>
+        <w:rFonts w:ascii="Wingdings" w:hAnsi="Wingdings" w:hint="default"/>
+        <w:sz w:val="20"/>
+      </w:rPr>
+    </w:lvl>
+    <w:lvl w:ilvl="8" w:tentative="1">
+      <w:start w:val="1"/>
+      <w:numFmt w:val="bullet"/>
+      <w:lvlText w:val=""/>
+      <w:lvlJc w:val="left"/>
+      <w:pPr>
+        <w:tabs>
+          <w:tab w:val="num" w:pos="6480"/>
+        </w:tabs>
+        <w:ind w:left="6480" w:hanging="360"/>
+      </w:pPr>
+      <w:rPr>
+        <w:rFonts w:ascii="Wingdings" w:hAnsi="Wingdings" w:hint="default"/>
+        <w:sz w:val="20"/>
+      </w:rPr>
+    </w:lvl>
+  </w:abstractNum>
+  <w:abstractNum w:abstractNumId="19" w15:restartNumberingAfterBreak="0">
     <w:nsid w:val="6CCD52F7"/>
     <w:multiLevelType w:val="multilevel"/>
     <w:tmpl w:val="0A8041EA"/>
@@ -2424,7 +4776,7 @@
       </w:rPr>
     </w:lvl>
   </w:abstractNum>
-  <w:abstractNum w:abstractNumId="10" w15:restartNumberingAfterBreak="0">
+  <w:abstractNum w:abstractNumId="20" w15:restartNumberingAfterBreak="0">
     <w:nsid w:val="6D923E2E"/>
     <w:multiLevelType w:val="multilevel"/>
     <w:tmpl w:val="698449B8"/>
@@ -2573,7 +4925,7 @@
       </w:rPr>
     </w:lvl>
   </w:abstractNum>
-  <w:abstractNum w:abstractNumId="11" w15:restartNumberingAfterBreak="0">
+  <w:abstractNum w:abstractNumId="21" w15:restartNumberingAfterBreak="0">
     <w:nsid w:val="72D94F76"/>
     <w:multiLevelType w:val="multilevel"/>
     <w:tmpl w:val="69066286"/>
@@ -2722,7 +5074,156 @@
       </w:rPr>
     </w:lvl>
   </w:abstractNum>
-  <w:abstractNum w:abstractNumId="12" w15:restartNumberingAfterBreak="0">
+  <w:abstractNum w:abstractNumId="22" w15:restartNumberingAfterBreak="0">
+    <w:nsid w:val="74FF37EF"/>
+    <w:multiLevelType w:val="multilevel"/>
+    <w:tmpl w:val="39805F5C"/>
+    <w:lvl w:ilvl="0">
+      <w:start w:val="1"/>
+      <w:numFmt w:val="bullet"/>
+      <w:lvlText w:val=""/>
+      <w:lvlJc w:val="left"/>
+      <w:pPr>
+        <w:tabs>
+          <w:tab w:val="num" w:pos="720"/>
+        </w:tabs>
+        <w:ind w:left="720" w:hanging="360"/>
+      </w:pPr>
+      <w:rPr>
+        <w:rFonts w:ascii="Symbol" w:hAnsi="Symbol" w:hint="default"/>
+        <w:sz w:val="20"/>
+      </w:rPr>
+    </w:lvl>
+    <w:lvl w:ilvl="1" w:tentative="1">
+      <w:start w:val="1"/>
+      <w:numFmt w:val="bullet"/>
+      <w:lvlText w:val="o"/>
+      <w:lvlJc w:val="left"/>
+      <w:pPr>
+        <w:tabs>
+          <w:tab w:val="num" w:pos="1440"/>
+        </w:tabs>
+        <w:ind w:left="1440" w:hanging="360"/>
+      </w:pPr>
+      <w:rPr>
+        <w:rFonts w:ascii="Courier New" w:hAnsi="Courier New" w:hint="default"/>
+        <w:sz w:val="20"/>
+      </w:rPr>
+    </w:lvl>
+    <w:lvl w:ilvl="2" w:tentative="1">
+      <w:start w:val="1"/>
+      <w:numFmt w:val="bullet"/>
+      <w:lvlText w:val=""/>
+      <w:lvlJc w:val="left"/>
+      <w:pPr>
+        <w:tabs>
+          <w:tab w:val="num" w:pos="2160"/>
+        </w:tabs>
+        <w:ind w:left="2160" w:hanging="360"/>
+      </w:pPr>
+      <w:rPr>
+        <w:rFonts w:ascii="Wingdings" w:hAnsi="Wingdings" w:hint="default"/>
+        <w:sz w:val="20"/>
+      </w:rPr>
+    </w:lvl>
+    <w:lvl w:ilvl="3" w:tentative="1">
+      <w:start w:val="1"/>
+      <w:numFmt w:val="bullet"/>
+      <w:lvlText w:val=""/>
+      <w:lvlJc w:val="left"/>
+      <w:pPr>
+        <w:tabs>
+          <w:tab w:val="num" w:pos="2880"/>
+        </w:tabs>
+        <w:ind w:left="2880" w:hanging="360"/>
+      </w:pPr>
+      <w:rPr>
+        <w:rFonts w:ascii="Wingdings" w:hAnsi="Wingdings" w:hint="default"/>
+        <w:sz w:val="20"/>
+      </w:rPr>
+    </w:lvl>
+    <w:lvl w:ilvl="4" w:tentative="1">
+      <w:start w:val="1"/>
+      <w:numFmt w:val="bullet"/>
+      <w:lvlText w:val=""/>
+      <w:lvlJc w:val="left"/>
+      <w:pPr>
+        <w:tabs>
+          <w:tab w:val="num" w:pos="3600"/>
+        </w:tabs>
+        <w:ind w:left="3600" w:hanging="360"/>
+      </w:pPr>
+      <w:rPr>
+        <w:rFonts w:ascii="Wingdings" w:hAnsi="Wingdings" w:hint="default"/>
+        <w:sz w:val="20"/>
+      </w:rPr>
+    </w:lvl>
+    <w:lvl w:ilvl="5" w:tentative="1">
+      <w:start w:val="1"/>
+      <w:numFmt w:val="bullet"/>
+      <w:lvlText w:val=""/>
+      <w:lvlJc w:val="left"/>
+      <w:pPr>
+        <w:tabs>
+          <w:tab w:val="num" w:pos="4320"/>
+        </w:tabs>
+        <w:ind w:left="4320" w:hanging="360"/>
+      </w:pPr>
+      <w:rPr>
+        <w:rFonts w:ascii="Wingdings" w:hAnsi="Wingdings" w:hint="default"/>
+        <w:sz w:val="20"/>
+      </w:rPr>
+    </w:lvl>
+    <w:lvl w:ilvl="6" w:tentative="1">
+      <w:start w:val="1"/>
+      <w:numFmt w:val="bullet"/>
+      <w:lvlText w:val=""/>
+      <w:lvlJc w:val="left"/>
+      <w:pPr>
+        <w:tabs>
+          <w:tab w:val="num" w:pos="5040"/>
+        </w:tabs>
+        <w:ind w:left="5040" w:hanging="360"/>
+      </w:pPr>
+      <w:rPr>
+        <w:rFonts w:ascii="Wingdings" w:hAnsi="Wingdings" w:hint="default"/>
+        <w:sz w:val="20"/>
+      </w:rPr>
+    </w:lvl>
+    <w:lvl w:ilvl="7" w:tentative="1">
+      <w:start w:val="1"/>
+      <w:numFmt w:val="bullet"/>
+      <w:lvlText w:val=""/>
+      <w:lvlJc w:val="left"/>
+      <w:pPr>
+        <w:tabs>
+          <w:tab w:val="num" w:pos="5760"/>
+        </w:tabs>
+        <w:ind w:left="5760" w:hanging="360"/>
+      </w:pPr>
+      <w:rPr>
+        <w:rFonts w:ascii="Wingdings" w:hAnsi="Wingdings" w:hint="default"/>
+        <w:sz w:val="20"/>
+      </w:rPr>
+    </w:lvl>
+    <w:lvl w:ilvl="8" w:tentative="1">
+      <w:start w:val="1"/>
+      <w:numFmt w:val="bullet"/>
+      <w:lvlText w:val=""/>
+      <w:lvlJc w:val="left"/>
+      <w:pPr>
+        <w:tabs>
+          <w:tab w:val="num" w:pos="6480"/>
+        </w:tabs>
+        <w:ind w:left="6480" w:hanging="360"/>
+      </w:pPr>
+      <w:rPr>
+        <w:rFonts w:ascii="Wingdings" w:hAnsi="Wingdings" w:hint="default"/>
+        <w:sz w:val="20"/>
+      </w:rPr>
+    </w:lvl>
+  </w:abstractNum>
+  <w:abstractNum w:abstractNumId="23" w15:restartNumberingAfterBreak="0">
     <w:nsid w:val="75784730"/>
     <w:multiLevelType w:val="multilevel"/>
     <w:tmpl w:val="99F867A6"/>
@@ -2871,7 +5372,7 @@
       </w:rPr>
     </w:lvl>
   </w:abstractNum>
-  <w:abstractNum w:abstractNumId="13" w15:restartNumberingAfterBreak="0">
+  <w:abstractNum w:abstractNumId="24" w15:restartNumberingAfterBreak="0">
     <w:nsid w:val="79702126"/>
     <w:multiLevelType w:val="multilevel"/>
     <w:tmpl w:val="BD68C388"/>
@@ -3020,7 +5521,305 @@
       </w:rPr>
     </w:lvl>
   </w:abstractNum>
-  <w:abstractNum w:abstractNumId="14" w15:restartNumberingAfterBreak="0">
+  <w:abstractNum w:abstractNumId="25" w15:restartNumberingAfterBreak="0">
+    <w:nsid w:val="79714263"/>
+    <w:multiLevelType w:val="multilevel"/>
+    <w:tmpl w:val="06763018"/>
+    <w:lvl w:ilvl="0">
+      <w:start w:val="1"/>
+      <w:numFmt w:val="bullet"/>
+      <w:lvlText w:val=""/>
+      <w:lvlJc w:val="left"/>
+      <w:pPr>
+        <w:tabs>
+          <w:tab w:val="num" w:pos="720"/>
+        </w:tabs>
+        <w:ind w:left="720" w:hanging="360"/>
+      </w:pPr>
+      <w:rPr>
+        <w:rFonts w:ascii="Symbol" w:hAnsi="Symbol" w:hint="default"/>
+        <w:sz w:val="20"/>
+      </w:rPr>
+    </w:lvl>
+    <w:lvl w:ilvl="1" w:tentative="1">
+      <w:start w:val="1"/>
+      <w:numFmt w:val="bullet"/>
+      <w:lvlText w:val="o"/>
+      <w:lvlJc w:val="left"/>
+      <w:pPr>
+        <w:tabs>
+          <w:tab w:val="num" w:pos="1440"/>
+        </w:tabs>
+        <w:ind w:left="1440" w:hanging="360"/>
+      </w:pPr>
+      <w:rPr>
+        <w:rFonts w:ascii="Courier New" w:hAnsi="Courier New" w:hint="default"/>
+        <w:sz w:val="20"/>
+      </w:rPr>
+    </w:lvl>
+    <w:lvl w:ilvl="2" w:tentative="1">
+      <w:start w:val="1"/>
+      <w:numFmt w:val="bullet"/>
+      <w:lvlText w:val=""/>
+      <w:lvlJc w:val="left"/>
+      <w:pPr>
+        <w:tabs>
+          <w:tab w:val="num" w:pos="2160"/>
+        </w:tabs>
+        <w:ind w:left="2160" w:hanging="360"/>
+      </w:pPr>
+      <w:rPr>
+        <w:rFonts w:ascii="Wingdings" w:hAnsi="Wingdings" w:hint="default"/>
+        <w:sz w:val="20"/>
+      </w:rPr>
+    </w:lvl>
+    <w:lvl w:ilvl="3" w:tentative="1">
+      <w:start w:val="1"/>
+      <w:numFmt w:val="bullet"/>
+      <w:lvlText w:val=""/>
+      <w:lvlJc w:val="left"/>
+      <w:pPr>
+        <w:tabs>
+          <w:tab w:val="num" w:pos="2880"/>
+        </w:tabs>
+        <w:ind w:left="2880" w:hanging="360"/>
+      </w:pPr>
+      <w:rPr>
+        <w:rFonts w:ascii="Wingdings" w:hAnsi="Wingdings" w:hint="default"/>
+        <w:sz w:val="20"/>
+      </w:rPr>
+    </w:lvl>
+    <w:lvl w:ilvl="4" w:tentative="1">
+      <w:start w:val="1"/>
+      <w:numFmt w:val="bullet"/>
+      <w:lvlText w:val=""/>
+      <w:lvlJc w:val="left"/>
+      <w:pPr>
+        <w:tabs>
+          <w:tab w:val="num" w:pos="3600"/>
+        </w:tabs>
+        <w:ind w:left="3600" w:hanging="360"/>
+      </w:pPr>
+      <w:rPr>
+        <w:rFonts w:ascii="Wingdings" w:hAnsi="Wingdings" w:hint="default"/>
+        <w:sz w:val="20"/>
+      </w:rPr>
+    </w:lvl>
+    <w:lvl w:ilvl="5" w:tentative="1">
+      <w:start w:val="1"/>
+      <w:numFmt w:val="bullet"/>
+      <w:lvlText w:val=""/>
+      <w:lvlJc w:val="left"/>
+      <w:pPr>
+        <w:tabs>
+          <w:tab w:val="num" w:pos="4320"/>
+        </w:tabs>
+        <w:ind w:left="4320" w:hanging="360"/>
+      </w:pPr>
+      <w:rPr>
+        <w:rFonts w:ascii="Wingdings" w:hAnsi="Wingdings" w:hint="default"/>
+        <w:sz w:val="20"/>
+      </w:rPr>
+    </w:lvl>
+    <w:lvl w:ilvl="6" w:tentative="1">
+      <w:start w:val="1"/>
+      <w:numFmt w:val="bullet"/>
+      <w:lvlText w:val=""/>
+      <w:lvlJc w:val="left"/>
+      <w:pPr>
+        <w:tabs>
+          <w:tab w:val="num" w:pos="5040"/>
+        </w:tabs>
+        <w:ind w:left="5040" w:hanging="360"/>
+      </w:pPr>
+      <w:rPr>
+        <w:rFonts w:ascii="Wingdings" w:hAnsi="Wingdings" w:hint="default"/>
+        <w:sz w:val="20"/>
+      </w:rPr>
+    </w:lvl>
+    <w:lvl w:ilvl="7" w:tentative="1">
+      <w:start w:val="1"/>
+      <w:numFmt w:val="bullet"/>
+      <w:lvlText w:val=""/>
+      <w:lvlJc w:val="left"/>
+      <w:pPr>
+        <w:tabs>
+          <w:tab w:val="num" w:pos="5760"/>
+        </w:tabs>
+        <w:ind w:left="5760" w:hanging="360"/>
+      </w:pPr>
+      <w:rPr>
+        <w:rFonts w:ascii="Wingdings" w:hAnsi="Wingdings" w:hint="default"/>
+        <w:sz w:val="20"/>
+      </w:rPr>
+    </w:lvl>
+    <w:lvl w:ilvl="8" w:tentative="1">
+      <w:start w:val="1"/>
+      <w:numFmt w:val="bullet"/>
+      <w:lvlText w:val=""/>
+      <w:lvlJc w:val="left"/>
+      <w:pPr>
+        <w:tabs>
+          <w:tab w:val="num" w:pos="6480"/>
+        </w:tabs>
+        <w:ind w:left="6480" w:hanging="360"/>
+      </w:pPr>
+      <w:rPr>
+        <w:rFonts w:ascii="Wingdings" w:hAnsi="Wingdings" w:hint="default"/>
+        <w:sz w:val="20"/>
+      </w:rPr>
+    </w:lvl>
+  </w:abstractNum>
+  <w:abstractNum w:abstractNumId="26" w15:restartNumberingAfterBreak="0">
+    <w:nsid w:val="7A805079"/>
+    <w:multiLevelType w:val="multilevel"/>
+    <w:tmpl w:val="DFA09DB2"/>
+    <w:lvl w:ilvl="0">
+      <w:start w:val="1"/>
+      <w:numFmt w:val="bullet"/>
+      <w:lvlText w:val=""/>
+      <w:lvlJc w:val="left"/>
+      <w:pPr>
+        <w:tabs>
+          <w:tab w:val="num" w:pos="720"/>
+        </w:tabs>
+        <w:ind w:left="720" w:hanging="360"/>
+      </w:pPr>
+      <w:rPr>
+        <w:rFonts w:ascii="Symbol" w:hAnsi="Symbol" w:hint="default"/>
+        <w:sz w:val="20"/>
+      </w:rPr>
+    </w:lvl>
+    <w:lvl w:ilvl="1">
+      <w:start w:val="1"/>
+      <w:numFmt w:val="bullet"/>
+      <w:lvlText w:val="o"/>
+      <w:lvlJc w:val="left"/>
+      <w:pPr>
+        <w:tabs>
+          <w:tab w:val="num" w:pos="1440"/>
+        </w:tabs>
+        <w:ind w:left="1440" w:hanging="360"/>
+      </w:pPr>
+      <w:rPr>
+        <w:rFonts w:ascii="Courier New" w:hAnsi="Courier New" w:hint="default"/>
+        <w:sz w:val="20"/>
+      </w:rPr>
+    </w:lvl>
+    <w:lvl w:ilvl="2" w:tentative="1">
+      <w:start w:val="1"/>
+      <w:numFmt w:val="bullet"/>
+      <w:lvlText w:val=""/>
+      <w:lvlJc w:val="left"/>
+      <w:pPr>
+        <w:tabs>
+          <w:tab w:val="num" w:pos="2160"/>
+        </w:tabs>
+        <w:ind w:left="2160" w:hanging="360"/>
+      </w:pPr>
+      <w:rPr>
+        <w:rFonts w:ascii="Wingdings" w:hAnsi="Wingdings" w:hint="default"/>
+        <w:sz w:val="20"/>
+      </w:rPr>
+    </w:lvl>
+    <w:lvl w:ilvl="3" w:tentative="1">
+      <w:start w:val="1"/>
+      <w:numFmt w:val="bullet"/>
+      <w:lvlText w:val=""/>
+      <w:lvlJc w:val="left"/>
+      <w:pPr>
+        <w:tabs>
+          <w:tab w:val="num" w:pos="2880"/>
+        </w:tabs>
+        <w:ind w:left="2880" w:hanging="360"/>
+      </w:pPr>
+      <w:rPr>
+        <w:rFonts w:ascii="Wingdings" w:hAnsi="Wingdings" w:hint="default"/>
+        <w:sz w:val="20"/>
+      </w:rPr>
+    </w:lvl>
+    <w:lvl w:ilvl="4" w:tentative="1">
+      <w:start w:val="1"/>
+      <w:numFmt w:val="bullet"/>
+      <w:lvlText w:val=""/>
+      <w:lvlJc w:val="left"/>
+      <w:pPr>
+        <w:tabs>
+          <w:tab w:val="num" w:pos="3600"/>
+        </w:tabs>
+        <w:ind w:left="3600" w:hanging="360"/>
+      </w:pPr>
+      <w:rPr>
+        <w:rFonts w:ascii="Wingdings" w:hAnsi="Wingdings" w:hint="default"/>
+        <w:sz w:val="20"/>
+      </w:rPr>
+    </w:lvl>
+    <w:lvl w:ilvl="5" w:tentative="1">
+      <w:start w:val="1"/>
+      <w:numFmt w:val="bullet"/>
+      <w:lvlText w:val=""/>
+      <w:lvlJc w:val="left"/>
+      <w:pPr>
+        <w:tabs>
+          <w:tab w:val="num" w:pos="4320"/>
+        </w:tabs>
+        <w:ind w:left="4320" w:hanging="360"/>
+      </w:pPr>
+      <w:rPr>
+        <w:rFonts w:ascii="Wingdings" w:hAnsi="Wingdings" w:hint="default"/>
+        <w:sz w:val="20"/>
+      </w:rPr>
+    </w:lvl>
+    <w:lvl w:ilvl="6" w:tentative="1">
+      <w:start w:val="1"/>
+      <w:numFmt w:val="bullet"/>
+      <w:lvlText w:val=""/>
+      <w:lvlJc w:val="left"/>
+      <w:pPr>
+        <w:tabs>
+          <w:tab w:val="num" w:pos="5040"/>
+        </w:tabs>
+        <w:ind w:left="5040" w:hanging="360"/>
+      </w:pPr>
+      <w:rPr>
+        <w:rFonts w:ascii="Wingdings" w:hAnsi="Wingdings" w:hint="default"/>
+        <w:sz w:val="20"/>
+      </w:rPr>
+    </w:lvl>
+    <w:lvl w:ilvl="7" w:tentative="1">
+      <w:start w:val="1"/>
+      <w:numFmt w:val="bullet"/>
+      <w:lvlText w:val=""/>
+      <w:lvlJc w:val="left"/>
+      <w:pPr>
+        <w:tabs>
+          <w:tab w:val="num" w:pos="5760"/>
+        </w:tabs>
+        <w:ind w:left="5760" w:hanging="360"/>
+      </w:pPr>
+      <w:rPr>
+        <w:rFonts w:ascii="Wingdings" w:hAnsi="Wingdings" w:hint="default"/>
+        <w:sz w:val="20"/>
+      </w:rPr>
+    </w:lvl>
+    <w:lvl w:ilvl="8" w:tentative="1">
+      <w:start w:val="1"/>
+      <w:numFmt w:val="bullet"/>
+      <w:lvlText w:val=""/>
+      <w:lvlJc w:val="left"/>
+      <w:pPr>
+        <w:tabs>
+          <w:tab w:val="num" w:pos="6480"/>
+        </w:tabs>
+        <w:ind w:left="6480" w:hanging="360"/>
+      </w:pPr>
+      <w:rPr>
+        <w:rFonts w:ascii="Wingdings" w:hAnsi="Wingdings" w:hint="default"/>
+        <w:sz w:val="20"/>
+      </w:rPr>
+    </w:lvl>
+  </w:abstractNum>
+  <w:abstractNum w:abstractNumId="27" w15:restartNumberingAfterBreak="0">
     <w:nsid w:val="7BB347F5"/>
     <w:multiLevelType w:val="multilevel"/>
     <w:tmpl w:val="95FC6C16"/>
@@ -3169,7 +5968,7 @@
       </w:rPr>
     </w:lvl>
   </w:abstractNum>
-  <w:abstractNum w:abstractNumId="15" w15:restartNumberingAfterBreak="0">
+  <w:abstractNum w:abstractNumId="28" w15:restartNumberingAfterBreak="0">
     <w:nsid w:val="7CB501CD"/>
     <w:multiLevelType w:val="multilevel"/>
     <w:tmpl w:val="8B5607EE"/>
@@ -3318,14 +6117,163 @@
       </w:rPr>
     </w:lvl>
   </w:abstractNum>
+  <w:abstractNum w:abstractNumId="29" w15:restartNumberingAfterBreak="0">
+    <w:nsid w:val="7E9B5846"/>
+    <w:multiLevelType w:val="multilevel"/>
+    <w:tmpl w:val="7BF27750"/>
+    <w:lvl w:ilvl="0">
+      <w:start w:val="1"/>
+      <w:numFmt w:val="bullet"/>
+      <w:lvlText w:val=""/>
+      <w:lvlJc w:val="left"/>
+      <w:pPr>
+        <w:tabs>
+          <w:tab w:val="num" w:pos="720"/>
+        </w:tabs>
+        <w:ind w:left="720" w:hanging="360"/>
+      </w:pPr>
+      <w:rPr>
+        <w:rFonts w:ascii="Symbol" w:hAnsi="Symbol" w:hint="default"/>
+        <w:sz w:val="20"/>
+      </w:rPr>
+    </w:lvl>
+    <w:lvl w:ilvl="1" w:tentative="1">
+      <w:start w:val="1"/>
+      <w:numFmt w:val="bullet"/>
+      <w:lvlText w:val="o"/>
+      <w:lvlJc w:val="left"/>
+      <w:pPr>
+        <w:tabs>
+          <w:tab w:val="num" w:pos="1440"/>
+        </w:tabs>
+        <w:ind w:left="1440" w:hanging="360"/>
+      </w:pPr>
+      <w:rPr>
+        <w:rFonts w:ascii="Courier New" w:hAnsi="Courier New" w:hint="default"/>
+        <w:sz w:val="20"/>
+      </w:rPr>
+    </w:lvl>
+    <w:lvl w:ilvl="2" w:tentative="1">
+      <w:start w:val="1"/>
+      <w:numFmt w:val="bullet"/>
+      <w:lvlText w:val=""/>
+      <w:lvlJc w:val="left"/>
+      <w:pPr>
+        <w:tabs>
+          <w:tab w:val="num" w:pos="2160"/>
+        </w:tabs>
+        <w:ind w:left="2160" w:hanging="360"/>
+      </w:pPr>
+      <w:rPr>
+        <w:rFonts w:ascii="Wingdings" w:hAnsi="Wingdings" w:hint="default"/>
+        <w:sz w:val="20"/>
+      </w:rPr>
+    </w:lvl>
+    <w:lvl w:ilvl="3" w:tentative="1">
+      <w:start w:val="1"/>
+      <w:numFmt w:val="bullet"/>
+      <w:lvlText w:val=""/>
+      <w:lvlJc w:val="left"/>
+      <w:pPr>
+        <w:tabs>
+          <w:tab w:val="num" w:pos="2880"/>
+        </w:tabs>
+        <w:ind w:left="2880" w:hanging="360"/>
+      </w:pPr>
+      <w:rPr>
+        <w:rFonts w:ascii="Wingdings" w:hAnsi="Wingdings" w:hint="default"/>
+        <w:sz w:val="20"/>
+      </w:rPr>
+    </w:lvl>
+    <w:lvl w:ilvl="4" w:tentative="1">
+      <w:start w:val="1"/>
+      <w:numFmt w:val="bullet"/>
+      <w:lvlText w:val=""/>
+      <w:lvlJc w:val="left"/>
+      <w:pPr>
+        <w:tabs>
+          <w:tab w:val="num" w:pos="3600"/>
+        </w:tabs>
+        <w:ind w:left="3600" w:hanging="360"/>
+      </w:pPr>
+      <w:rPr>
+        <w:rFonts w:ascii="Wingdings" w:hAnsi="Wingdings" w:hint="default"/>
+        <w:sz w:val="20"/>
+      </w:rPr>
+    </w:lvl>
+    <w:lvl w:ilvl="5" w:tentative="1">
+      <w:start w:val="1"/>
+      <w:numFmt w:val="bullet"/>
+      <w:lvlText w:val=""/>
+      <w:lvlJc w:val="left"/>
+      <w:pPr>
+        <w:tabs>
+          <w:tab w:val="num" w:pos="4320"/>
+        </w:tabs>
+        <w:ind w:left="4320" w:hanging="360"/>
+      </w:pPr>
+      <w:rPr>
+        <w:rFonts w:ascii="Wingdings" w:hAnsi="Wingdings" w:hint="default"/>
+        <w:sz w:val="20"/>
+      </w:rPr>
+    </w:lvl>
+    <w:lvl w:ilvl="6" w:tentative="1">
+      <w:start w:val="1"/>
+      <w:numFmt w:val="bullet"/>
+      <w:lvlText w:val=""/>
+      <w:lvlJc w:val="left"/>
+      <w:pPr>
+        <w:tabs>
+          <w:tab w:val="num" w:pos="5040"/>
+        </w:tabs>
+        <w:ind w:left="5040" w:hanging="360"/>
+      </w:pPr>
+      <w:rPr>
+        <w:rFonts w:ascii="Wingdings" w:hAnsi="Wingdings" w:hint="default"/>
+        <w:sz w:val="20"/>
+      </w:rPr>
+    </w:lvl>
+    <w:lvl w:ilvl="7" w:tentative="1">
+      <w:start w:val="1"/>
+      <w:numFmt w:val="bullet"/>
+      <w:lvlText w:val=""/>
+      <w:lvlJc w:val="left"/>
+      <w:pPr>
+        <w:tabs>
+          <w:tab w:val="num" w:pos="5760"/>
+        </w:tabs>
+        <w:ind w:left="5760" w:hanging="360"/>
+      </w:pPr>
+      <w:rPr>
+        <w:rFonts w:ascii="Wingdings" w:hAnsi="Wingdings" w:hint="default"/>
+        <w:sz w:val="20"/>
+      </w:rPr>
+    </w:lvl>
+    <w:lvl w:ilvl="8" w:tentative="1">
+      <w:start w:val="1"/>
+      <w:numFmt w:val="bullet"/>
+      <w:lvlText w:val=""/>
+      <w:lvlJc w:val="left"/>
+      <w:pPr>
+        <w:tabs>
+          <w:tab w:val="num" w:pos="6480"/>
+        </w:tabs>
+        <w:ind w:left="6480" w:hanging="360"/>
+      </w:pPr>
+      <w:rPr>
+        <w:rFonts w:ascii="Wingdings" w:hAnsi="Wingdings" w:hint="default"/>
+        <w:sz w:val="20"/>
+      </w:rPr>
+    </w:lvl>
+  </w:abstractNum>
   <w:num w:numId="1" w16cid:durableId="544752515">
-    <w:abstractNumId w:val="1"/>
+    <w:abstractNumId w:val="5"/>
   </w:num>
   <w:num w:numId="2" w16cid:durableId="709650572">
-    <w:abstractNumId w:val="8"/>
+    <w:abstractNumId w:val="17"/>
   </w:num>
   <w:num w:numId="3" w16cid:durableId="1772698205">
-    <w:abstractNumId w:val="5"/>
+    <w:abstractNumId w:val="14"/>
     <w:lvlOverride w:ilvl="0">
       <w:lvl w:ilvl="0">
         <w:numFmt w:val="bullet"/>
@@ -3345,6 +6293,258 @@
     </w:lvlOverride>
   </w:num>
   <w:num w:numId="4" w16cid:durableId="1703438675">
+    <w:abstractNumId w:val="24"/>
+    <w:lvlOverride w:ilvl="0">
+      <w:lvl w:ilvl="0">
+        <w:numFmt w:val="bullet"/>
+        <w:lvlText w:val="o"/>
+        <w:lvlJc w:val="left"/>
+        <w:pPr>
+          <w:tabs>
+            <w:tab w:val="num" w:pos="720"/>
+          </w:tabs>
+          <w:ind w:left="720" w:hanging="360"/>
+        </w:pPr>
+        <w:rPr>
+          <w:rFonts w:ascii="Courier New" w:hAnsi="Courier New" w:hint="default"/>
+          <w:sz w:val="20"/>
+        </w:rPr>
+      </w:lvl>
+    </w:lvlOverride>
+  </w:num>
+  <w:num w:numId="5" w16cid:durableId="1749840336">
+    <w:abstractNumId w:val="23"/>
+    <w:lvlOverride w:ilvl="0">
+      <w:lvl w:ilvl="0">
+        <w:numFmt w:val="bullet"/>
+        <w:lvlText w:val="o"/>
+        <w:lvlJc w:val="left"/>
+        <w:pPr>
+          <w:tabs>
+            <w:tab w:val="num" w:pos="720"/>
+          </w:tabs>
+          <w:ind w:left="720" w:hanging="360"/>
+        </w:pPr>
+        <w:rPr>
+          <w:rFonts w:ascii="Courier New" w:hAnsi="Courier New" w:hint="default"/>
+          <w:sz w:val="20"/>
+        </w:rPr>
+      </w:lvl>
+    </w:lvlOverride>
+  </w:num>
+  <w:num w:numId="6" w16cid:durableId="1965260780">
+    <w:abstractNumId w:val="27"/>
+    <w:lvlOverride w:ilvl="0">
+      <w:lvl w:ilvl="0">
+        <w:numFmt w:val="bullet"/>
+        <w:lvlText w:val="o"/>
+        <w:lvlJc w:val="left"/>
+        <w:pPr>
+          <w:tabs>
+            <w:tab w:val="num" w:pos="720"/>
+          </w:tabs>
+          <w:ind w:left="720" w:hanging="360"/>
+        </w:pPr>
+        <w:rPr>
+          <w:rFonts w:ascii="Courier New" w:hAnsi="Courier New" w:hint="default"/>
+          <w:sz w:val="20"/>
+        </w:rPr>
+      </w:lvl>
+    </w:lvlOverride>
+  </w:num>
+  <w:num w:numId="7" w16cid:durableId="1003582197">
+    <w:abstractNumId w:val="20"/>
+    <w:lvlOverride w:ilvl="0">
+      <w:lvl w:ilvl="0">
+        <w:numFmt w:val="bullet"/>
+        <w:lvlText w:val="o"/>
+        <w:lvlJc w:val="left"/>
+        <w:pPr>
+          <w:tabs>
+            <w:tab w:val="num" w:pos="720"/>
+          </w:tabs>
+          <w:ind w:left="720" w:hanging="360"/>
+        </w:pPr>
+        <w:rPr>
+          <w:rFonts w:ascii="Courier New" w:hAnsi="Courier New" w:hint="default"/>
+          <w:sz w:val="20"/>
+        </w:rPr>
+      </w:lvl>
+    </w:lvlOverride>
+  </w:num>
+  <w:num w:numId="8" w16cid:durableId="670596371">
+    <w:abstractNumId w:val="7"/>
+    <w:lvlOverride w:ilvl="0">
+      <w:lvl w:ilvl="0">
+        <w:numFmt w:val="bullet"/>
+        <w:lvlText w:val="o"/>
+        <w:lvlJc w:val="left"/>
+        <w:pPr>
+          <w:tabs>
+            <w:tab w:val="num" w:pos="720"/>
+          </w:tabs>
+          <w:ind w:left="720" w:hanging="360"/>
+        </w:pPr>
+        <w:rPr>
+          <w:rFonts w:ascii="Courier New" w:hAnsi="Courier New" w:hint="default"/>
+          <w:sz w:val="20"/>
+        </w:rPr>
+      </w:lvl>
+    </w:lvlOverride>
+  </w:num>
+  <w:num w:numId="9" w16cid:durableId="71515233">
+    <w:abstractNumId w:val="19"/>
+    <w:lvlOverride w:ilvl="0">
+      <w:lvl w:ilvl="0">
+        <w:numFmt w:val="bullet"/>
+        <w:lvlText w:val="o"/>
+        <w:lvlJc w:val="left"/>
+        <w:pPr>
+          <w:tabs>
+            <w:tab w:val="num" w:pos="720"/>
+          </w:tabs>
+          <w:ind w:left="720" w:hanging="360"/>
+        </w:pPr>
+        <w:rPr>
+          <w:rFonts w:ascii="Courier New" w:hAnsi="Courier New" w:hint="default"/>
+          <w:sz w:val="20"/>
+        </w:rPr>
+      </w:lvl>
+    </w:lvlOverride>
+  </w:num>
+  <w:num w:numId="10" w16cid:durableId="1170758427">
+    <w:abstractNumId w:val="16"/>
+  </w:num>
+  <w:num w:numId="11" w16cid:durableId="1200046460">
+    <w:abstractNumId w:val="15"/>
+    <w:lvlOverride w:ilvl="0">
+      <w:lvl w:ilvl="0">
+        <w:numFmt w:val="bullet"/>
+        <w:lvlText w:val="o"/>
+        <w:lvlJc w:val="left"/>
+        <w:pPr>
+          <w:tabs>
+            <w:tab w:val="num" w:pos="720"/>
+          </w:tabs>
+          <w:ind w:left="720" w:hanging="360"/>
+        </w:pPr>
+        <w:rPr>
+          <w:rFonts w:ascii="Courier New" w:hAnsi="Courier New" w:hint="default"/>
+          <w:sz w:val="20"/>
+        </w:rPr>
+      </w:lvl>
+    </w:lvlOverride>
+  </w:num>
+  <w:num w:numId="12" w16cid:durableId="511340906">
+    <w:abstractNumId w:val="12"/>
+    <w:lvlOverride w:ilvl="0">
+      <w:lvl w:ilvl="0">
+        <w:numFmt w:val="bullet"/>
+        <w:lvlText w:val="o"/>
+        <w:lvlJc w:val="left"/>
+        <w:pPr>
+          <w:tabs>
+            <w:tab w:val="num" w:pos="720"/>
+          </w:tabs>
+          <w:ind w:left="720" w:hanging="360"/>
+        </w:pPr>
+        <w:rPr>
+          <w:rFonts w:ascii="Courier New" w:hAnsi="Courier New" w:hint="default"/>
+          <w:sz w:val="20"/>
+        </w:rPr>
+      </w:lvl>
+    </w:lvlOverride>
+  </w:num>
+  <w:num w:numId="13" w16cid:durableId="1337344066">
+    <w:abstractNumId w:val="11"/>
+  </w:num>
+  <w:num w:numId="14" w16cid:durableId="1088892943">
+    <w:abstractNumId w:val="28"/>
+    <w:lvlOverride w:ilvl="0">
+      <w:lvl w:ilvl="0">
+        <w:numFmt w:val="bullet"/>
+        <w:lvlText w:val="o"/>
+        <w:lvlJc w:val="left"/>
+        <w:pPr>
+          <w:tabs>
+            <w:tab w:val="num" w:pos="720"/>
+          </w:tabs>
+          <w:ind w:left="720" w:hanging="360"/>
+        </w:pPr>
+        <w:rPr>
+          <w:rFonts w:ascii="Courier New" w:hAnsi="Courier New" w:hint="default"/>
+          <w:sz w:val="20"/>
+        </w:rPr>
+      </w:lvl>
+    </w:lvlOverride>
+  </w:num>
+  <w:num w:numId="15" w16cid:durableId="254100243">
+    <w:abstractNumId w:val="21"/>
+    <w:lvlOverride w:ilvl="0">
+      <w:lvl w:ilvl="0">
+        <w:numFmt w:val="bullet"/>
+        <w:lvlText w:val="o"/>
+        <w:lvlJc w:val="left"/>
+        <w:pPr>
+          <w:tabs>
+            <w:tab w:val="num" w:pos="720"/>
+          </w:tabs>
+          <w:ind w:left="720" w:hanging="360"/>
+        </w:pPr>
+        <w:rPr>
+          <w:rFonts w:ascii="Courier New" w:hAnsi="Courier New" w:hint="default"/>
+          <w:sz w:val="20"/>
+        </w:rPr>
+      </w:lvl>
+    </w:lvlOverride>
+  </w:num>
+  <w:num w:numId="16" w16cid:durableId="231429024">
+    <w:abstractNumId w:val="4"/>
+  </w:num>
+  <w:num w:numId="17" w16cid:durableId="1309363553">
+    <w:abstractNumId w:val="1"/>
+  </w:num>
+  <w:num w:numId="18" w16cid:durableId="856890182">
+    <w:abstractNumId w:val="25"/>
+    <w:lvlOverride w:ilvl="0">
+      <w:lvl w:ilvl="0">
+        <w:numFmt w:val="bullet"/>
+        <w:lvlText w:val="o"/>
+        <w:lvlJc w:val="left"/>
+        <w:pPr>
+          <w:tabs>
+            <w:tab w:val="num" w:pos="720"/>
+          </w:tabs>
+          <w:ind w:left="720" w:hanging="360"/>
+        </w:pPr>
+        <w:rPr>
+          <w:rFonts w:ascii="Courier New" w:hAnsi="Courier New" w:hint="default"/>
+          <w:sz w:val="20"/>
+        </w:rPr>
+      </w:lvl>
+    </w:lvlOverride>
+  </w:num>
+  <w:num w:numId="19" w16cid:durableId="630482077">
+    <w:abstractNumId w:val="6"/>
+    <w:lvlOverride w:ilvl="0">
+      <w:lvl w:ilvl="0">
+        <w:numFmt w:val="bullet"/>
+        <w:lvlText w:val="o"/>
+        <w:lvlJc w:val="left"/>
+        <w:pPr>
+          <w:tabs>
+            <w:tab w:val="num" w:pos="720"/>
+          </w:tabs>
+          <w:ind w:left="720" w:hanging="360"/>
+        </w:pPr>
+        <w:rPr>
+          <w:rFonts w:ascii="Courier New" w:hAnsi="Courier New" w:hint="default"/>
+          <w:sz w:val="20"/>
+        </w:rPr>
+      </w:lvl>
+    </w:lvlOverride>
+  </w:num>
+  <w:num w:numId="20" w16cid:durableId="334889784">
     <w:abstractNumId w:val="13"/>
     <w:lvlOverride w:ilvl="0">
       <w:lvl w:ilvl="0">
@@ -3364,8 +6564,8 @@
       </w:lvl>
     </w:lvlOverride>
   </w:num>
-  <w:num w:numId="5" w16cid:durableId="1749840336">
-    <w:abstractNumId w:val="12"/>
+  <w:num w:numId="21" w16cid:durableId="1700936555">
+    <w:abstractNumId w:val="8"/>
     <w:lvlOverride w:ilvl="0">
       <w:lvl w:ilvl="0">
         <w:numFmt w:val="bullet"/>
@@ -3384,8 +6584,8 @@
       </w:lvl>
     </w:lvlOverride>
   </w:num>
-  <w:num w:numId="6" w16cid:durableId="1965260780">
-    <w:abstractNumId w:val="14"/>
+  <w:num w:numId="22" w16cid:durableId="1871532793">
+    <w:abstractNumId w:val="9"/>
     <w:lvlOverride w:ilvl="0">
       <w:lvl w:ilvl="0">
         <w:numFmt w:val="bullet"/>
@@ -3404,7 +6604,7 @@
       </w:lvl>
     </w:lvlOverride>
   </w:num>
-  <w:num w:numId="7" w16cid:durableId="1003582197">
+  <w:num w:numId="23" w16cid:durableId="1457218935">
     <w:abstractNumId w:val="10"/>
     <w:lvlOverride w:ilvl="0">
       <w:lvl w:ilvl="0">
@@ -3424,7 +6624,50 @@
       </w:lvl>
     </w:lvlOverride>
   </w:num>
-  <w:num w:numId="8" w16cid:durableId="670596371">
+  <w:num w:numId="24" w16cid:durableId="1626110279">
+    <w:abstractNumId w:val="0"/>
+    <w:lvlOverride w:ilvl="0">
+      <w:lvl w:ilvl="0">
+        <w:numFmt w:val="bullet"/>
+        <w:lvlText w:val="o"/>
+        <w:lvlJc w:val="left"/>
+        <w:pPr>
+          <w:tabs>
+            <w:tab w:val="num" w:pos="720"/>
+          </w:tabs>
+          <w:ind w:left="720" w:hanging="360"/>
+        </w:pPr>
+        <w:rPr>
+          <w:rFonts w:ascii="Courier New" w:hAnsi="Courier New" w:hint="default"/>
+          <w:sz w:val="20"/>
+        </w:rPr>
+      </w:lvl>
+    </w:lvlOverride>
+  </w:num>
+  <w:num w:numId="25" w16cid:durableId="1788310956">
+    <w:abstractNumId w:val="3"/>
+  </w:num>
+  <w:num w:numId="26" w16cid:durableId="150802795">
+    <w:abstractNumId w:val="18"/>
+    <w:lvlOverride w:ilvl="0">
+      <w:lvl w:ilvl="0">
+        <w:numFmt w:val="bullet"/>
+        <w:lvlText w:val="o"/>
+        <w:lvlJc w:val="left"/>
+        <w:pPr>
+          <w:tabs>
+            <w:tab w:val="num" w:pos="720"/>
+          </w:tabs>
+          <w:ind w:left="720" w:hanging="360"/>
+        </w:pPr>
+        <w:rPr>
+          <w:rFonts w:ascii="Courier New" w:hAnsi="Courier New" w:hint="default"/>
+          <w:sz w:val="20"/>
+        </w:rPr>
+      </w:lvl>
+    </w:lvlOverride>
+  </w:num>
+  <w:num w:numId="27" w16cid:durableId="1489132537">
     <w:abstractNumId w:val="2"/>
     <w:lvlOverride w:ilvl="0">
       <w:lvl w:ilvl="0">
@@ -3444,8 +6687,11 @@
       </w:lvl>
     </w:lvlOverride>
   </w:num>
-  <w:num w:numId="9" w16cid:durableId="71515233">
-    <w:abstractNumId w:val="9"/>
+  <w:num w:numId="28" w16cid:durableId="421069599">
+    <w:abstractNumId w:val="26"/>
+  </w:num>
+  <w:num w:numId="29" w16cid:durableId="1813205620">
+    <w:abstractNumId w:val="22"/>
     <w:lvlOverride w:ilvl="0">
       <w:lvl w:ilvl="0">
         <w:numFmt w:val="bullet"/>
@@ -3464,11 +6710,8 @@
       </w:lvl>
     </w:lvlOverride>
   </w:num>
-  <w:num w:numId="10" w16cid:durableId="1170758427">
-    <w:abstractNumId w:val="7"/>
-  </w:num>
-  <w:num w:numId="11" w16cid:durableId="1200046460">
-    <w:abstractNumId w:val="6"/>
+  <w:num w:numId="30" w16cid:durableId="1831482425">
+    <w:abstractNumId w:val="29"/>
     <w:lvlOverride w:ilvl="0">
       <w:lvl w:ilvl="0">
         <w:numFmt w:val="bullet"/>
@@ -3486,72 +6729,6 @@
         </w:rPr>
       </w:lvl>
     </w:lvlOverride>
-  </w:num>
-  <w:num w:numId="12" w16cid:durableId="511340906">
-    <w:abstractNumId w:val="4"/>
-    <w:lvlOverride w:ilvl="0">
-      <w:lvl w:ilvl="0">
-        <w:numFmt w:val="bullet"/>
-        <w:lvlText w:val="o"/>
-        <w:lvlJc w:val="left"/>
-        <w:pPr>
-          <w:tabs>
-            <w:tab w:val="num" w:pos="720"/>
-          </w:tabs>
-          <w:ind w:left="720" w:hanging="360"/>
-        </w:pPr>
-        <w:rPr>
-          <w:rFonts w:ascii="Courier New" w:hAnsi="Courier New" w:hint="default"/>
-          <w:sz w:val="20"/>
-        </w:rPr>
-      </w:lvl>
-    </w:lvlOverride>
-  </w:num>
-  <w:num w:numId="13" w16cid:durableId="1337344066">
-    <w:abstractNumId w:val="3"/>
-  </w:num>
-  <w:num w:numId="14" w16cid:durableId="1088892943">
-    <w:abstractNumId w:val="15"/>
-    <w:lvlOverride w:ilvl="0">
-      <w:lvl w:ilvl="0">
-        <w:numFmt w:val="bullet"/>
-        <w:lvlText w:val="o"/>
-        <w:lvlJc w:val="left"/>
-        <w:pPr>
-          <w:tabs>
-            <w:tab w:val="num" w:pos="720"/>
-          </w:tabs>
-          <w:ind w:left="720" w:hanging="360"/>
-        </w:pPr>
-        <w:rPr>
-          <w:rFonts w:ascii="Courier New" w:hAnsi="Courier New" w:hint="default"/>
-          <w:sz w:val="20"/>
-        </w:rPr>
-      </w:lvl>
-    </w:lvlOverride>
-  </w:num>
-  <w:num w:numId="15" w16cid:durableId="254100243">
-    <w:abstractNumId w:val="11"/>
-    <w:lvlOverride w:ilvl="0">
-      <w:lvl w:ilvl="0">
-        <w:numFmt w:val="bullet"/>
-        <w:lvlText w:val="o"/>
-        <w:lvlJc w:val="left"/>
-        <w:pPr>
-          <w:tabs>
-            <w:tab w:val="num" w:pos="720"/>
-          </w:tabs>
-          <w:ind w:left="720" w:hanging="360"/>
-        </w:pPr>
-        <w:rPr>
-          <w:rFonts w:ascii="Courier New" w:hAnsi="Courier New" w:hint="default"/>
-          <w:sz w:val="20"/>
-        </w:rPr>
-      </w:lvl>
-    </w:lvlOverride>
-  </w:num>
-  <w:num w:numId="16" w16cid:durableId="231429024">
-    <w:abstractNumId w:val="0"/>
   </w:num>
 </w:numbering>
 </file>
@@ -3679,6 +6856,7 @@
     <w:lsdException w:name="HTML Sample" w:semiHidden="1" w:unhideWhenUsed="1"/>
     <w:lsdException w:name="HTML Typewriter" w:semiHidden="1" w:unhideWhenUsed="1"/>
     <w:lsdException w:name="HTML Variable" w:semiHidden="1" w:unhideWhenUsed="1"/>
+    <w:lsdException w:name="Normal Table" w:semiHidden="1" w:unhideWhenUsed="1"/>
     <w:lsdException w:name="annotation subject" w:semiHidden="1" w:unhideWhenUsed="1"/>
     <w:lsdException w:name="No List" w:semiHidden="1" w:unhideWhenUsed="1"/>
     <w:lsdException w:name="Outline List 1" w:semiHidden="1" w:unhideWhenUsed="1"/>
@@ -3725,8 +6903,10 @@
     <w:lsdException w:name="Table Subtle 2" w:semiHidden="1" w:unhideWhenUsed="1"/>
     <w:lsdException w:name="Table Web 1" w:semiHidden="1" w:unhideWhenUsed="1"/>
     <w:lsdException w:name="Table Web 2" w:semiHidden="1" w:unhideWhenUsed="1"/>
+    <w:lsdException w:name="Table Web 3" w:semiHidden="1" w:unhideWhenUsed="1"/>
     <w:lsdException w:name="Balloon Text" w:semiHidden="1" w:unhideWhenUsed="1"/>
     <w:lsdException w:name="Table Grid" w:uiPriority="39"/>
+    <w:lsdException w:name="Table Theme" w:semiHidden="1" w:unhideWhenUsed="1"/>
     <w:lsdException w:name="Placeholder Text" w:semiHidden="1"/>
     <w:lsdException w:name="No Spacing" w:uiPriority="1" w:qFormat="1"/>
     <w:lsdException w:name="Light Shading" w:uiPriority="60"/>

</xml_diff>